<commit_message>
TicTok tussle intensive listening finished
</commit_message>
<xml_diff>
--- a/daydayup/0627/TicTok's tussle.docx
+++ b/daydayup/0627/TicTok's tussle.docx
@@ -26,7 +26,7 @@
     <w:p>
       <w:pPr>
         <w:rPr>
-          <w:rFonts w:cs="Times New Roman" w:hint="eastAsia"/>
+          <w:rFonts w:cs="Times New Roman"/>
         </w:rPr>
       </w:pPr>
     </w:p>
@@ -48,17 +48,25 @@
         </w:rPr>
         <w:t>TicTok</w:t>
       </w:r>
-      <w:r>
-        <w:rPr>
-          <w:rFonts w:cs="Times New Roman"/>
-        </w:rPr>
-        <w:t>’</w:t>
-      </w:r>
-      <w:r>
-        <w:rPr>
-          <w:rFonts w:cs="Times New Roman" w:hint="eastAsia"/>
-        </w:rPr>
-        <w:t>s tussle</w:t>
+      <w:del w:id="0" w:author="Xiaoxiang Shen" w:date="2024-07-10T22:54:00Z" w16du:dateUtc="2024-07-10T14:54:00Z">
+        <w:r>
+          <w:rPr>
+            <w:rFonts w:cs="Times New Roman"/>
+          </w:rPr>
+          <w:delText>’</w:delText>
+        </w:r>
+        <w:r>
+          <w:rPr>
+            <w:rFonts w:cs="Times New Roman" w:hint="eastAsia"/>
+          </w:rPr>
+          <w:delText>s</w:delText>
+        </w:r>
+      </w:del>
+      <w:r>
+        <w:rPr>
+          <w:rFonts w:cs="Times New Roman" w:hint="eastAsia"/>
+        </w:rPr>
+        <w:t xml:space="preserve"> tussle</w:t>
       </w:r>
     </w:p>
     <w:p>
@@ -131,8 +139,38 @@
         <w:rPr>
           <w:rFonts w:cs="Times New Roman" w:hint="eastAsia"/>
         </w:rPr>
-        <w:t xml:space="preserve">s campaign wants people know </w:t>
-      </w:r>
+        <w:t xml:space="preserve">s campaign wants </w:t>
+      </w:r>
+      <w:del w:id="1" w:author="Xiaoxiang Shen" w:date="2024-07-10T22:55:00Z" w16du:dateUtc="2024-07-10T14:55:00Z">
+        <w:r>
+          <w:rPr>
+            <w:rFonts w:cs="Times New Roman" w:hint="eastAsia"/>
+          </w:rPr>
+          <w:delText xml:space="preserve">people </w:delText>
+        </w:r>
+      </w:del>
+      <w:ins w:id="2" w:author="Xiaoxiang Shen" w:date="2024-07-10T22:55:00Z" w16du:dateUtc="2024-07-10T14:55:00Z">
+        <w:r>
+          <w:rPr>
+            <w:rFonts w:cs="Times New Roman" w:hint="eastAsia"/>
+          </w:rPr>
+          <w:t xml:space="preserve">you to </w:t>
+        </w:r>
+      </w:ins>
+      <w:r>
+        <w:rPr>
+          <w:rFonts w:cs="Times New Roman" w:hint="eastAsia"/>
+        </w:rPr>
+        <w:t xml:space="preserve">know </w:t>
+      </w:r>
+      <w:ins w:id="3" w:author="Xiaoxiang Shen" w:date="2024-07-10T22:55:00Z" w16du:dateUtc="2024-07-10T14:55:00Z">
+        <w:r>
+          <w:rPr>
+            <w:rFonts w:cs="Times New Roman" w:hint="eastAsia"/>
+          </w:rPr>
+          <w:t xml:space="preserve">that </w:t>
+        </w:r>
+      </w:ins>
       <w:r>
         <w:rPr>
           <w:rFonts w:cs="Times New Roman" w:hint="eastAsia"/>
@@ -143,7 +181,37 @@
         <w:rPr>
           <w:rFonts w:cs="Times New Roman" w:hint="eastAsia"/>
         </w:rPr>
-        <w:t xml:space="preserve"> To prove it, examples of his hilarities </w:t>
+        <w:t xml:space="preserve"> To prove it, examples of </w:t>
+      </w:r>
+      <w:proofErr w:type="spellStart"/>
+      <w:r>
+        <w:rPr>
+          <w:rFonts w:cs="Times New Roman" w:hint="eastAsia"/>
+        </w:rPr>
+        <w:t>his</w:t>
+      </w:r>
+      <w:ins w:id="4" w:author="Xiaoxiang Shen" w:date="2024-07-10T22:55:00Z" w16du:dateUtc="2024-07-10T14:55:00Z">
+        <w:r>
+          <w:rPr>
+            <w:rFonts w:cs="Times New Roman" w:hint="eastAsia"/>
+          </w:rPr>
+          <w:t>hilarity</w:t>
+        </w:r>
+      </w:ins>
+      <w:proofErr w:type="spellEnd"/>
+      <w:del w:id="5" w:author="Xiaoxiang Shen" w:date="2024-07-10T22:55:00Z" w16du:dateUtc="2024-07-10T14:55:00Z">
+        <w:r>
+          <w:rPr>
+            <w:rFonts w:cs="Times New Roman" w:hint="eastAsia"/>
+          </w:rPr>
+          <w:delText xml:space="preserve"> hilarities</w:delText>
+        </w:r>
+      </w:del>
+      <w:r>
+        <w:rPr>
+          <w:rFonts w:cs="Times New Roman" w:hint="eastAsia"/>
+        </w:rPr>
+        <w:t xml:space="preserve"> </w:t>
       </w:r>
       <w:r>
         <w:rPr>
@@ -241,7 +309,43 @@
         <w:rPr>
           <w:rFonts w:cs="Times New Roman" w:hint="eastAsia"/>
         </w:rPr>
-        <w:t xml:space="preserve"> him want to ban this app.</w:t>
+        <w:t xml:space="preserve"> him </w:t>
+      </w:r>
+      <w:del w:id="6" w:author="Xiaoxiang Shen" w:date="2024-07-10T22:56:00Z" w16du:dateUtc="2024-07-10T14:56:00Z">
+        <w:r>
+          <w:rPr>
+            <w:rFonts w:cs="Times New Roman" w:hint="eastAsia"/>
+          </w:rPr>
+          <w:delText xml:space="preserve">want </w:delText>
+        </w:r>
+      </w:del>
+      <w:proofErr w:type="spellStart"/>
+      <w:ins w:id="7" w:author="Xiaoxiang Shen" w:date="2024-07-10T22:56:00Z" w16du:dateUtc="2024-07-10T14:56:00Z">
+        <w:r>
+          <w:rPr>
+            <w:rFonts w:cs="Times New Roman" w:hint="eastAsia"/>
+          </w:rPr>
+          <w:t>tring</w:t>
+        </w:r>
+        <w:proofErr w:type="spellEnd"/>
+        <w:r>
+          <w:rPr>
+            <w:rFonts w:cs="Times New Roman" w:hint="eastAsia"/>
+          </w:rPr>
+          <w:t xml:space="preserve"> </w:t>
+        </w:r>
+        <w:r>
+          <w:rPr>
+            <w:rFonts w:cs="Times New Roman" w:hint="eastAsia"/>
+          </w:rPr>
+          <w:t xml:space="preserve"> </w:t>
+        </w:r>
+      </w:ins>
+      <w:r>
+        <w:rPr>
+          <w:rFonts w:cs="Times New Roman" w:hint="eastAsia"/>
+        </w:rPr>
+        <w:t>to ban this app.</w:t>
       </w:r>
       <w:r>
         <w:rPr>
@@ -272,104 +376,798 @@
         <w:rPr>
           <w:rFonts w:cs="Times New Roman" w:hint="eastAsia"/>
         </w:rPr>
-        <w:t>overnment says it is not banning this app, but g</w:t>
-      </w:r>
-      <w:r>
-        <w:rPr>
-          <w:rFonts w:cs="Times New Roman" w:hint="eastAsia"/>
-        </w:rPr>
-        <w:t>ives it an ult</w:t>
-      </w:r>
-      <w:r>
-        <w:rPr>
-          <w:rFonts w:cs="Times New Roman" w:hint="eastAsia"/>
-        </w:rPr>
-        <w:t xml:space="preserve">imatum: sells to </w:t>
+        <w:t xml:space="preserve">overnment says it is not banning this app, but </w:t>
+      </w:r>
+      <w:del w:id="8" w:author="Xiaoxiang Shen" w:date="2024-07-10T22:56:00Z" w16du:dateUtc="2024-07-10T14:56:00Z">
+        <w:r>
+          <w:rPr>
+            <w:rFonts w:cs="Times New Roman" w:hint="eastAsia"/>
+          </w:rPr>
+          <w:delText>g</w:delText>
+        </w:r>
+        <w:r>
+          <w:rPr>
+            <w:rFonts w:cs="Times New Roman" w:hint="eastAsia"/>
+          </w:rPr>
+          <w:delText xml:space="preserve">ives </w:delText>
+        </w:r>
+      </w:del>
+      <w:ins w:id="9" w:author="Xiaoxiang Shen" w:date="2024-07-10T22:56:00Z" w16du:dateUtc="2024-07-10T14:56:00Z">
+        <w:r>
+          <w:rPr>
+            <w:rFonts w:cs="Times New Roman" w:hint="eastAsia"/>
+          </w:rPr>
+          <w:t xml:space="preserve">has </w:t>
+        </w:r>
+        <w:proofErr w:type="spellStart"/>
+        <w:r>
+          <w:rPr>
+            <w:rFonts w:cs="Times New Roman" w:hint="eastAsia"/>
+          </w:rPr>
+          <w:t>gaven</w:t>
+        </w:r>
+        <w:proofErr w:type="spellEnd"/>
+        <w:r>
+          <w:rPr>
+            <w:rFonts w:cs="Times New Roman" w:hint="eastAsia"/>
+          </w:rPr>
+          <w:t xml:space="preserve"> </w:t>
+        </w:r>
+      </w:ins>
+      <w:r>
+        <w:rPr>
+          <w:rFonts w:cs="Times New Roman" w:hint="eastAsia"/>
+        </w:rPr>
+        <w:t>it an ult</w:t>
+      </w:r>
+      <w:r>
+        <w:rPr>
+          <w:rFonts w:cs="Times New Roman" w:hint="eastAsia"/>
+        </w:rPr>
+        <w:t>imatum: sell</w:t>
+      </w:r>
+      <w:del w:id="10" w:author="Xiaoxiang Shen" w:date="2024-07-10T22:57:00Z" w16du:dateUtc="2024-07-10T14:57:00Z">
+        <w:r>
+          <w:rPr>
+            <w:rFonts w:cs="Times New Roman" w:hint="eastAsia"/>
+          </w:rPr>
+          <w:delText>s</w:delText>
+        </w:r>
+      </w:del>
+      <w:r>
+        <w:rPr>
+          <w:rFonts w:cs="Times New Roman" w:hint="eastAsia"/>
+        </w:rPr>
+        <w:t xml:space="preserve"> to </w:t>
+      </w:r>
+      <w:del w:id="11" w:author="Xiaoxiang Shen" w:date="2024-07-10T22:57:00Z" w16du:dateUtc="2024-07-10T14:57:00Z">
+        <w:r>
+          <w:rPr>
+            <w:rFonts w:cs="Times New Roman" w:hint="eastAsia"/>
+          </w:rPr>
+          <w:delText xml:space="preserve">an </w:delText>
+        </w:r>
+      </w:del>
+      <w:ins w:id="12" w:author="Xiaoxiang Shen" w:date="2024-07-10T22:57:00Z" w16du:dateUtc="2024-07-10T14:57:00Z">
+        <w:r>
+          <w:rPr>
+            <w:rFonts w:cs="Times New Roman" w:hint="eastAsia"/>
+          </w:rPr>
+          <w:t xml:space="preserve">a suitable </w:t>
+        </w:r>
+      </w:ins>
+      <w:proofErr w:type="spellStart"/>
+      <w:r>
+        <w:rPr>
+          <w:rFonts w:cs="Times New Roman" w:hint="eastAsia"/>
+        </w:rPr>
+        <w:t>non-Chinese</w:t>
+      </w:r>
+      <w:proofErr w:type="spellEnd"/>
+      <w:r>
+        <w:rPr>
+          <w:rFonts w:cs="Times New Roman" w:hint="eastAsia"/>
+        </w:rPr>
+        <w:t xml:space="preserve"> owner by January or shutdown. </w:t>
+      </w:r>
+      <w:r>
+        <w:rPr>
+          <w:rFonts w:cs="Times New Roman" w:hint="eastAsia"/>
+        </w:rPr>
+        <w:t xml:space="preserve">It deems </w:t>
+      </w:r>
+      <w:r>
+        <w:rPr>
+          <w:rFonts w:cs="Times New Roman" w:hint="eastAsia"/>
+        </w:rPr>
+        <w:t xml:space="preserve">TicTok, </w:t>
+      </w:r>
+      <w:del w:id="13" w:author="Xiaoxiang Shen" w:date="2024-07-10T22:58:00Z" w16du:dateUtc="2024-07-10T14:58:00Z">
+        <w:r>
+          <w:rPr>
+            <w:rFonts w:cs="Times New Roman" w:hint="eastAsia"/>
+          </w:rPr>
+          <w:delText xml:space="preserve">a </w:delText>
+        </w:r>
+        <w:r>
+          <w:rPr>
+            <w:rFonts w:cs="Times New Roman" w:hint="eastAsia"/>
+          </w:rPr>
+          <w:delText xml:space="preserve">foreign </w:delText>
+        </w:r>
+        <w:r>
+          <w:rPr>
+            <w:rFonts w:cs="Times New Roman" w:hint="eastAsia"/>
+          </w:rPr>
+          <w:delText>app</w:delText>
+        </w:r>
+      </w:del>
+      <w:ins w:id="14" w:author="Xiaoxiang Shen" w:date="2024-07-10T22:58:00Z" w16du:dateUtc="2024-07-10T14:58:00Z">
+        <w:r>
+          <w:rPr>
+            <w:rFonts w:cs="Times New Roman" w:hint="eastAsia"/>
+          </w:rPr>
+          <w:t xml:space="preserve">which </w:t>
+        </w:r>
+        <w:proofErr w:type="gramStart"/>
+        <w:r>
+          <w:rPr>
+            <w:rFonts w:cs="Times New Roman" w:hint="eastAsia"/>
+          </w:rPr>
+          <w:t xml:space="preserve">is </w:t>
+        </w:r>
+      </w:ins>
+      <w:r>
+        <w:rPr>
+          <w:rFonts w:cs="Times New Roman" w:hint="eastAsia"/>
+        </w:rPr>
+        <w:t xml:space="preserve"> owned</w:t>
+      </w:r>
+      <w:proofErr w:type="gramEnd"/>
+      <w:r>
+        <w:rPr>
+          <w:rFonts w:cs="Times New Roman" w:hint="eastAsia"/>
+        </w:rPr>
+        <w:t xml:space="preserve"> by </w:t>
+      </w:r>
+      <w:proofErr w:type="spellStart"/>
+      <w:r>
+        <w:rPr>
+          <w:rFonts w:cs="Times New Roman" w:hint="eastAsia"/>
+        </w:rPr>
+        <w:t>ByteDance</w:t>
+      </w:r>
+      <w:proofErr w:type="spellEnd"/>
+      <w:r>
+        <w:rPr>
+          <w:rFonts w:cs="Times New Roman" w:hint="eastAsia"/>
+        </w:rPr>
+        <w:t xml:space="preserve">, a Chinese </w:t>
+      </w:r>
+      <w:del w:id="15" w:author="Xiaoxiang Shen" w:date="2024-07-10T22:58:00Z" w16du:dateUtc="2024-07-10T14:58:00Z">
+        <w:r>
+          <w:rPr>
+            <w:rFonts w:cs="Times New Roman" w:hint="eastAsia"/>
+          </w:rPr>
+          <w:delText>company</w:delText>
+        </w:r>
+      </w:del>
+      <w:ins w:id="16" w:author="Xiaoxiang Shen" w:date="2024-07-10T22:58:00Z" w16du:dateUtc="2024-07-10T14:58:00Z">
+        <w:r>
+          <w:rPr>
+            <w:rFonts w:cs="Times New Roman" w:hint="eastAsia"/>
+          </w:rPr>
+          <w:t xml:space="preserve">firm </w:t>
+        </w:r>
+      </w:ins>
+      <w:del w:id="17" w:author="Xiaoxiang Shen" w:date="2024-07-10T22:58:00Z" w16du:dateUtc="2024-07-10T14:58:00Z">
+        <w:r>
+          <w:rPr>
+            <w:rFonts w:cs="Times New Roman" w:hint="eastAsia"/>
+          </w:rPr>
+          <w:delText>,</w:delText>
+        </w:r>
+      </w:del>
+      <w:r>
+        <w:rPr>
+          <w:rFonts w:cs="Times New Roman" w:hint="eastAsia"/>
+        </w:rPr>
+        <w:t xml:space="preserve"> to </w:t>
+      </w:r>
+      <w:proofErr w:type="spellStart"/>
+      <w:r>
+        <w:rPr>
+          <w:rFonts w:cs="Times New Roman" w:hint="eastAsia"/>
+        </w:rPr>
+        <w:t>be</w:t>
+      </w:r>
+      <w:del w:id="18" w:author="Xiaoxiang Shen" w:date="2024-07-10T23:01:00Z" w16du:dateUtc="2024-07-10T15:01:00Z">
+        <w:r>
+          <w:rPr>
+            <w:rFonts w:cs="Times New Roman" w:hint="eastAsia"/>
+          </w:rPr>
+          <w:delText xml:space="preserve"> </w:delText>
+        </w:r>
+        <w:r>
+          <w:rPr>
+            <w:rFonts w:cs="Times New Roman"/>
+          </w:rPr>
+          <w:delText>controlled</w:delText>
+        </w:r>
+        <w:r>
+          <w:rPr>
+            <w:rFonts w:cs="Times New Roman" w:hint="eastAsia"/>
+          </w:rPr>
+          <w:delText xml:space="preserve"> </w:delText>
+        </w:r>
+        <w:r>
+          <w:rPr>
+            <w:rFonts w:cs="Times New Roman" w:hint="eastAsia"/>
+          </w:rPr>
+          <w:delText xml:space="preserve">by a foreign adversary and </w:delText>
+        </w:r>
+      </w:del>
+      <w:r>
+        <w:rPr>
+          <w:rFonts w:cs="Times New Roman" w:hint="eastAsia"/>
+        </w:rPr>
+        <w:t>a</w:t>
+      </w:r>
+      <w:proofErr w:type="spellEnd"/>
+      <w:r>
+        <w:rPr>
+          <w:rFonts w:cs="Times New Roman" w:hint="eastAsia"/>
+        </w:rPr>
+        <w:t xml:space="preserve"> national security threat.</w:t>
+      </w:r>
+      <w:r>
+        <w:rPr>
+          <w:rFonts w:cs="Times New Roman" w:hint="eastAsia"/>
+        </w:rPr>
+        <w:t xml:space="preserve"> </w:t>
+      </w:r>
+      <w:r>
+        <w:rPr>
+          <w:rFonts w:cs="Times New Roman"/>
+        </w:rPr>
+        <w:t>P</w:t>
+      </w:r>
+      <w:r>
+        <w:rPr>
+          <w:rFonts w:cs="Times New Roman" w:hint="eastAsia"/>
+        </w:rPr>
+        <w:t xml:space="preserve">oliticians excused </w:t>
+      </w:r>
+      <w:r>
+        <w:rPr>
+          <w:rFonts w:cs="Times New Roman" w:hint="eastAsia"/>
+        </w:rPr>
+        <w:t>of China using this app to steal America</w:t>
+      </w:r>
+      <w:r>
+        <w:rPr>
+          <w:rFonts w:cs="Times New Roman"/>
+        </w:rPr>
+        <w:t>’</w:t>
+      </w:r>
+      <w:r>
+        <w:rPr>
+          <w:rFonts w:cs="Times New Roman" w:hint="eastAsia"/>
+        </w:rPr>
+        <w:t>s data and spread prop</w:t>
+      </w:r>
+      <w:r>
+        <w:rPr>
+          <w:rFonts w:cs="Times New Roman" w:hint="eastAsia"/>
+        </w:rPr>
+        <w:t>aganda.</w:t>
+      </w:r>
+      <w:r>
+        <w:rPr>
+          <w:rFonts w:cs="Times New Roman" w:hint="eastAsia"/>
+        </w:rPr>
+        <w:t xml:space="preserve"> TicTok denied these charges</w:t>
+      </w:r>
+      <w:ins w:id="19" w:author="Xiaoxiang Shen" w:date="2024-07-10T23:05:00Z" w16du:dateUtc="2024-07-10T15:05:00Z">
+        <w:r>
+          <w:rPr>
+            <w:rFonts w:cs="Times New Roman" w:hint="eastAsia"/>
+          </w:rPr>
+          <w:t xml:space="preserve"> and is suing</w:t>
+        </w:r>
+      </w:ins>
+      <w:r>
+        <w:rPr>
+          <w:rFonts w:cs="Times New Roman" w:hint="eastAsia"/>
+        </w:rPr>
+        <w:t xml:space="preserve">, so </w:t>
+      </w:r>
+      <w:ins w:id="20" w:author="Xiaoxiang Shen" w:date="2024-07-10T23:05:00Z" w16du:dateUtc="2024-07-10T15:05:00Z">
+        <w:r>
+          <w:rPr>
+            <w:rFonts w:cs="Times New Roman" w:hint="eastAsia"/>
+          </w:rPr>
+          <w:t>are</w:t>
+        </w:r>
+      </w:ins>
+      <w:del w:id="21" w:author="Xiaoxiang Shen" w:date="2024-07-10T23:05:00Z" w16du:dateUtc="2024-07-10T15:05:00Z">
+        <w:r>
+          <w:rPr>
+            <w:rFonts w:cs="Times New Roman" w:hint="eastAsia"/>
+          </w:rPr>
+          <w:delText>as</w:delText>
+        </w:r>
+      </w:del>
+      <w:r>
+        <w:rPr>
+          <w:rFonts w:cs="Times New Roman" w:hint="eastAsia"/>
+        </w:rPr>
+        <w:t xml:space="preserve"> its user</w:t>
+      </w:r>
+      <w:r>
+        <w:rPr>
+          <w:rFonts w:cs="Times New Roman" w:hint="eastAsia"/>
+        </w:rPr>
+        <w:t xml:space="preserve">s, </w:t>
+      </w:r>
+      <w:ins w:id="22" w:author="Xiaoxiang Shen" w:date="2024-07-10T23:05:00Z" w16du:dateUtc="2024-07-10T15:05:00Z">
+        <w:r>
+          <w:rPr>
+            <w:rFonts w:cs="Times New Roman" w:hint="eastAsia"/>
+          </w:rPr>
+          <w:t>they argue</w:t>
+        </w:r>
+      </w:ins>
+      <w:ins w:id="23" w:author="Xiaoxiang Shen" w:date="2024-07-10T23:06:00Z" w16du:dateUtc="2024-07-10T15:06:00Z">
+        <w:r>
+          <w:rPr>
+            <w:rFonts w:cs="Times New Roman" w:hint="eastAsia"/>
+          </w:rPr>
+          <w:t xml:space="preserve"> that </w:t>
+        </w:r>
+      </w:ins>
+      <w:del w:id="24" w:author="Xiaoxiang Shen" w:date="2024-07-10T23:06:00Z" w16du:dateUtc="2024-07-10T15:06:00Z">
+        <w:r>
+          <w:rPr>
+            <w:rFonts w:cs="Times New Roman" w:hint="eastAsia"/>
+          </w:rPr>
+          <w:delText>the</w:delText>
+        </w:r>
+      </w:del>
+      <w:r>
+        <w:rPr>
+          <w:rFonts w:cs="Times New Roman" w:hint="eastAsia"/>
+        </w:rPr>
+        <w:t xml:space="preserve"> divestment </w:t>
+      </w:r>
+      <w:r>
+        <w:rPr>
+          <w:rFonts w:cs="Times New Roman" w:hint="eastAsia"/>
+        </w:rPr>
+        <w:t>is simply not possible</w:t>
+      </w:r>
+      <w:ins w:id="25" w:author="Xiaoxiang Shen" w:date="2024-07-10T23:06:00Z" w16du:dateUtc="2024-07-10T15:06:00Z">
+        <w:r>
+          <w:rPr>
+            <w:rFonts w:cs="Times New Roman" w:hint="eastAsia"/>
+          </w:rPr>
+          <w:t xml:space="preserve"> (China could block it)</w:t>
+        </w:r>
+      </w:ins>
+      <w:r>
+        <w:rPr>
+          <w:rFonts w:cs="Times New Roman" w:hint="eastAsia"/>
+        </w:rPr>
+        <w:t>,</w:t>
+      </w:r>
+      <w:ins w:id="26" w:author="Xiaoxiang Shen" w:date="2024-07-10T23:06:00Z" w16du:dateUtc="2024-07-10T15:06:00Z">
+        <w:r>
+          <w:rPr>
+            <w:rFonts w:cs="Times New Roman" w:hint="eastAsia"/>
+          </w:rPr>
+          <w:t xml:space="preserve">and </w:t>
+        </w:r>
+      </w:ins>
+      <w:del w:id="27" w:author="Xiaoxiang Shen" w:date="2024-07-10T23:06:00Z" w16du:dateUtc="2024-07-10T15:06:00Z">
+        <w:r>
+          <w:rPr>
+            <w:rFonts w:cs="Times New Roman" w:hint="eastAsia"/>
+          </w:rPr>
+          <w:delText xml:space="preserve"> </w:delText>
+        </w:r>
+        <w:r>
+          <w:rPr>
+            <w:rFonts w:cs="Times New Roman" w:hint="eastAsia"/>
+          </w:rPr>
+          <w:delText>the</w:delText>
+        </w:r>
+      </w:del>
+      <w:r>
+        <w:rPr>
+          <w:rFonts w:cs="Times New Roman" w:hint="eastAsia"/>
+        </w:rPr>
+        <w:t xml:space="preserve"> Congress </w:t>
+      </w:r>
+      <w:ins w:id="28" w:author="Xiaoxiang Shen" w:date="2024-07-10T23:06:00Z" w16du:dateUtc="2024-07-10T15:06:00Z">
+        <w:r>
+          <w:rPr>
+            <w:rFonts w:cs="Times New Roman" w:hint="eastAsia"/>
+          </w:rPr>
+          <w:t xml:space="preserve">is </w:t>
+        </w:r>
+      </w:ins>
+      <w:del w:id="29" w:author="Xiaoxiang Shen" w:date="2024-07-10T23:06:00Z" w16du:dateUtc="2024-07-10T15:06:00Z">
+        <w:r>
+          <w:rPr>
+            <w:rFonts w:cs="Times New Roman" w:hint="eastAsia"/>
+          </w:rPr>
+          <w:delText>man say</w:delText>
+        </w:r>
+        <w:r>
+          <w:rPr>
+            <w:rFonts w:cs="Times New Roman" w:hint="eastAsia"/>
+          </w:rPr>
+          <w:delText>s</w:delText>
+        </w:r>
+      </w:del>
+      <w:r>
+        <w:rPr>
+          <w:rFonts w:cs="Times New Roman" w:hint="eastAsia"/>
+        </w:rPr>
+        <w:t xml:space="preserve"> singling out and </w:t>
+      </w:r>
+      <w:r>
+        <w:rPr>
+          <w:rFonts w:cs="Times New Roman" w:hint="eastAsia"/>
+        </w:rPr>
+        <w:t xml:space="preserve">banning </w:t>
+      </w:r>
+      <w:r>
+        <w:rPr>
+          <w:rFonts w:cs="Times New Roman" w:hint="eastAsia"/>
+        </w:rPr>
+        <w:t xml:space="preserve"> </w:t>
+      </w:r>
+      <w:r>
+        <w:rPr>
+          <w:rFonts w:cs="Times New Roman" w:hint="eastAsia"/>
+        </w:rPr>
+        <w:t xml:space="preserve">TicTok, </w:t>
+      </w:r>
+      <w:r>
+        <w:rPr>
+          <w:rFonts w:cs="Times New Roman" w:hint="eastAsia"/>
+        </w:rPr>
+        <w:t xml:space="preserve">in violation of the first </w:t>
+      </w:r>
+      <w:r>
+        <w:rPr>
+          <w:rFonts w:cs="Times New Roman" w:hint="eastAsia"/>
+        </w:rPr>
+        <w:t>amendment</w:t>
+      </w:r>
+      <w:r>
+        <w:rPr>
+          <w:rFonts w:cs="Times New Roman" w:hint="eastAsia"/>
+        </w:rPr>
+        <w:t xml:space="preserve"> rights</w:t>
+      </w:r>
+      <w:r>
+        <w:rPr>
+          <w:rFonts w:cs="Times New Roman" w:hint="eastAsia"/>
+        </w:rPr>
+        <w:t xml:space="preserve"> </w:t>
+      </w:r>
+      <w:ins w:id="30" w:author="Xiaoxiang Shen" w:date="2024-07-10T23:07:00Z" w16du:dateUtc="2024-07-10T15:07:00Z">
+        <w:r>
+          <w:rPr>
+            <w:rFonts w:cs="Times New Roman" w:hint="eastAsia"/>
+          </w:rPr>
+          <w:t xml:space="preserve">of </w:t>
+        </w:r>
+      </w:ins>
+      <w:del w:id="31" w:author="Xiaoxiang Shen" w:date="2024-07-10T23:07:00Z" w16du:dateUtc="2024-07-10T15:07:00Z">
+        <w:r>
+          <w:rPr>
+            <w:rFonts w:cs="Times New Roman" w:hint="eastAsia"/>
+          </w:rPr>
+          <w:delText>and</w:delText>
+        </w:r>
+      </w:del>
+      <w:r>
+        <w:rPr>
+          <w:rFonts w:cs="Times New Roman" w:hint="eastAsia"/>
+        </w:rPr>
+        <w:t xml:space="preserve"> </w:t>
+      </w:r>
+      <w:r>
+        <w:rPr>
+          <w:rFonts w:cs="Times New Roman" w:hint="eastAsia"/>
+        </w:rPr>
+        <w:t xml:space="preserve">its </w:t>
+      </w:r>
+      <w:r>
+        <w:rPr>
+          <w:rFonts w:cs="Times New Roman" w:hint="eastAsia"/>
+        </w:rPr>
+        <w:t>170m America</w:t>
       </w:r>
       <w:proofErr w:type="gramStart"/>
       <w:r>
         <w:rPr>
-          <w:rFonts w:cs="Times New Roman" w:hint="eastAsia"/>
-        </w:rPr>
-        <w:t>an</w:t>
+          <w:rFonts w:cs="Times New Roman"/>
+        </w:rPr>
+        <w:t>’</w:t>
       </w:r>
       <w:proofErr w:type="gramEnd"/>
       <w:r>
         <w:rPr>
           <w:rFonts w:cs="Times New Roman" w:hint="eastAsia"/>
         </w:rPr>
+        <w:t>s users</w:t>
+      </w:r>
+      <w:r>
+        <w:rPr>
+          <w:rFonts w:cs="Times New Roman" w:hint="eastAsia"/>
+        </w:rPr>
+        <w:t xml:space="preserve">, </w:t>
+      </w:r>
+      <w:r>
+        <w:rPr>
+          <w:rFonts w:cs="Times New Roman" w:hint="eastAsia"/>
+        </w:rPr>
+        <w:t xml:space="preserve">imposing </w:t>
+      </w:r>
+      <w:r>
+        <w:rPr>
+          <w:rFonts w:cs="Times New Roman" w:hint="eastAsia"/>
+        </w:rPr>
+        <w:t xml:space="preserve">restrictions on speech in favor of </w:t>
+      </w:r>
+      <w:r>
+        <w:rPr>
+          <w:rFonts w:cs="Times New Roman" w:hint="eastAsia"/>
+        </w:rPr>
+        <w:t xml:space="preserve">national security </w:t>
+      </w:r>
+      <w:r>
+        <w:rPr>
+          <w:rFonts w:cs="Times New Roman" w:hint="eastAsia"/>
+        </w:rPr>
+        <w:t>is extraordinary high bar</w:t>
+      </w:r>
+      <w:r>
+        <w:rPr>
+          <w:rFonts w:cs="Times New Roman" w:hint="eastAsia"/>
+        </w:rPr>
+        <w:t>，</w:t>
+      </w:r>
+      <w:r>
+        <w:rPr>
+          <w:rFonts w:cs="Times New Roman" w:hint="eastAsia"/>
+        </w:rPr>
         <w:t xml:space="preserve"> </w:t>
       </w:r>
-      <w:proofErr w:type="spellStart"/>
-      <w:r>
-        <w:rPr>
-          <w:rFonts w:cs="Times New Roman" w:hint="eastAsia"/>
-        </w:rPr>
-        <w:t>non-Chinese</w:t>
-      </w:r>
-      <w:proofErr w:type="spellEnd"/>
-      <w:r>
-        <w:rPr>
-          <w:rFonts w:cs="Times New Roman" w:hint="eastAsia"/>
-        </w:rPr>
-        <w:t xml:space="preserve"> owner by January or shutdown. </w:t>
-      </w:r>
-      <w:r>
-        <w:rPr>
-          <w:rFonts w:cs="Times New Roman" w:hint="eastAsia"/>
-        </w:rPr>
-        <w:t xml:space="preserve">It deems </w:t>
-      </w:r>
-      <w:r>
-        <w:rPr>
-          <w:rFonts w:cs="Times New Roman" w:hint="eastAsia"/>
-        </w:rPr>
-        <w:t xml:space="preserve">TicTok, a </w:t>
-      </w:r>
-      <w:r>
-        <w:rPr>
-          <w:rFonts w:cs="Times New Roman" w:hint="eastAsia"/>
-        </w:rPr>
-        <w:t xml:space="preserve">foreign </w:t>
-      </w:r>
-      <w:r>
-        <w:rPr>
-          <w:rFonts w:cs="Times New Roman" w:hint="eastAsia"/>
-        </w:rPr>
-        <w:t xml:space="preserve">app owned by </w:t>
-      </w:r>
-      <w:proofErr w:type="spellStart"/>
-      <w:r>
-        <w:rPr>
-          <w:rFonts w:cs="Times New Roman" w:hint="eastAsia"/>
-        </w:rPr>
-        <w:t>ByteDance</w:t>
-      </w:r>
-      <w:proofErr w:type="spellEnd"/>
-      <w:r>
-        <w:rPr>
-          <w:rFonts w:cs="Times New Roman" w:hint="eastAsia"/>
-        </w:rPr>
-        <w:t xml:space="preserve">, a Chinese company, to be </w:t>
-      </w:r>
-      <w:r>
-        <w:rPr>
-          <w:rFonts w:cs="Times New Roman"/>
-        </w:rPr>
-        <w:t>controlled</w:t>
-      </w:r>
+      <w:r>
+        <w:rPr>
+          <w:rFonts w:cs="Times New Roman" w:hint="eastAsia"/>
+        </w:rPr>
+        <w:t>says ____, the government need</w:t>
+      </w:r>
+      <w:r>
+        <w:rPr>
+          <w:rFonts w:cs="Times New Roman" w:hint="eastAsia"/>
+        </w:rPr>
+        <w:t>s</w:t>
+      </w:r>
+      <w:r>
+        <w:rPr>
+          <w:rFonts w:cs="Times New Roman" w:hint="eastAsia"/>
+        </w:rPr>
+        <w:t xml:space="preserve"> concrete evidence that TicTok pose</w:t>
+      </w:r>
+      <w:r>
+        <w:rPr>
+          <w:rFonts w:cs="Times New Roman" w:hint="eastAsia"/>
+        </w:rPr>
+        <w:t>s</w:t>
+      </w:r>
+      <w:r>
+        <w:rPr>
+          <w:rFonts w:cs="Times New Roman" w:hint="eastAsia"/>
+        </w:rPr>
+        <w:t xml:space="preserve"> an imminent and serious </w:t>
+      </w:r>
+      <w:r>
+        <w:rPr>
+          <w:rFonts w:cs="Times New Roman" w:hint="eastAsia"/>
+        </w:rPr>
+        <w:t>national threat</w:t>
+      </w:r>
+      <w:r>
+        <w:rPr>
+          <w:rFonts w:cs="Times New Roman" w:hint="eastAsia"/>
+        </w:rPr>
+        <w:t xml:space="preserve">, </w:t>
+      </w:r>
+      <w:r>
+        <w:rPr>
+          <w:rFonts w:cs="Times New Roman"/>
+        </w:rPr>
+        <w:t>something</w:t>
+      </w:r>
+      <w:r>
+        <w:rPr>
+          <w:rFonts w:cs="Times New Roman" w:hint="eastAsia"/>
+        </w:rPr>
+        <w:t xml:space="preserve"> that ___ and others </w:t>
+      </w:r>
+      <w:r>
+        <w:rPr>
+          <w:rFonts w:cs="Times New Roman" w:hint="eastAsia"/>
+        </w:rPr>
+        <w:t>argue</w:t>
+      </w:r>
+      <w:del w:id="32" w:author="Xiaoxiang Shen" w:date="2024-07-10T23:08:00Z" w16du:dateUtc="2024-07-10T15:08:00Z">
+        <w:r>
+          <w:rPr>
+            <w:rFonts w:cs="Times New Roman" w:hint="eastAsia"/>
+          </w:rPr>
+          <w:delText>d that</w:delText>
+        </w:r>
+      </w:del>
+      <w:r>
+        <w:rPr>
+          <w:rFonts w:cs="Times New Roman" w:hint="eastAsia"/>
+        </w:rPr>
+        <w:t xml:space="preserve"> the government has not provided. </w:t>
+      </w:r>
+      <w:ins w:id="33" w:author="Microsoft Word" w:date="2024-07-09T07:32:00Z" w16du:dateUtc="2024-07-08T23:32:00Z">
+        <w:r>
+          <w:rPr>
+            <w:rFonts w:cs="Times New Roman" w:hint="eastAsia"/>
+          </w:rPr>
+          <w:t xml:space="preserve">Lawmakers </w:t>
+        </w:r>
+      </w:ins>
+      <w:r>
+        <w:rPr>
+          <w:rFonts w:cs="Times New Roman" w:hint="eastAsia"/>
+        </w:rPr>
+        <w:t xml:space="preserve">were </w:t>
+      </w:r>
+      <w:r>
+        <w:rPr>
+          <w:rFonts w:cs="Times New Roman" w:hint="eastAsia"/>
+        </w:rPr>
+        <w:t>brief</w:t>
+      </w:r>
+      <w:ins w:id="34" w:author="Xiaoxiang Shen" w:date="2024-07-10T23:09:00Z" w16du:dateUtc="2024-07-10T15:09:00Z">
+        <w:r>
+          <w:rPr>
+            <w:rFonts w:cs="Times New Roman" w:hint="eastAsia"/>
+          </w:rPr>
+          <w:t>ed</w:t>
+        </w:r>
+      </w:ins>
+      <w:ins w:id="35" w:author="Microsoft Word" w:date="2024-07-09T07:32:00Z" w16du:dateUtc="2024-07-08T23:32:00Z">
+        <w:r>
+          <w:rPr>
+            <w:rFonts w:cs="Times New Roman" w:hint="eastAsia"/>
+          </w:rPr>
+          <w:t xml:space="preserve"> on </w:t>
+        </w:r>
+      </w:ins>
+      <w:r>
+        <w:rPr>
+          <w:rFonts w:cs="Times New Roman" w:hint="eastAsia"/>
+        </w:rPr>
+        <w:t>TicTok</w:t>
+      </w:r>
+      <w:r>
+        <w:rPr>
+          <w:rFonts w:cs="Times New Roman"/>
+        </w:rPr>
+        <w:t>’</w:t>
+      </w:r>
+      <w:r>
+        <w:rPr>
+          <w:rFonts w:cs="Times New Roman" w:hint="eastAsia"/>
+        </w:rPr>
+        <w:t>s threat and risks</w:t>
+      </w:r>
+      <w:r>
+        <w:rPr>
+          <w:rFonts w:cs="Times New Roman" w:hint="eastAsia"/>
+        </w:rPr>
+        <w:t xml:space="preserve"> in </w:t>
+      </w:r>
+      <w:proofErr w:type="gramStart"/>
+      <w:r>
+        <w:rPr>
+          <w:rFonts w:cs="Times New Roman" w:hint="eastAsia"/>
+        </w:rPr>
+        <w:t xml:space="preserve">private </w:t>
+      </w:r>
+      <w:r>
+        <w:rPr>
+          <w:rFonts w:cs="Times New Roman" w:hint="eastAsia"/>
+        </w:rPr>
+        <w:t>,</w:t>
+      </w:r>
+      <w:proofErr w:type="gramEnd"/>
       <w:r>
         <w:rPr>
           <w:rFonts w:cs="Times New Roman" w:hint="eastAsia"/>
         </w:rPr>
         <w:t xml:space="preserve"> </w:t>
       </w:r>
-      <w:r>
-        <w:rPr>
-          <w:rFonts w:cs="Times New Roman" w:hint="eastAsia"/>
-        </w:rPr>
-        <w:t>by a foreign adversary and a national security threat.</w:t>
-      </w:r>
+      <w:ins w:id="36" w:author="Microsoft Word" w:date="2024-07-09T07:32:00Z" w16du:dateUtc="2024-07-08T23:32:00Z">
+        <w:r>
+          <w:rPr>
+            <w:rFonts w:cs="Times New Roman" w:hint="eastAsia"/>
+          </w:rPr>
+          <w:t xml:space="preserve">but little </w:t>
+        </w:r>
+        <w:del w:id="37" w:author="Xiaoxiang Shen" w:date="2024-07-10T23:09:00Z" w16du:dateUtc="2024-07-10T15:09:00Z">
+          <w:r>
+            <w:rPr>
+              <w:rFonts w:cs="Times New Roman" w:hint="eastAsia"/>
+            </w:rPr>
+            <w:delText>ha</w:delText>
+          </w:r>
+          <w:r>
+            <w:rPr>
+              <w:rFonts w:cs="Times New Roman" w:hint="eastAsia"/>
+            </w:rPr>
+            <w:delText>d</w:delText>
+          </w:r>
+          <w:r>
+            <w:rPr>
+              <w:rFonts w:cs="Times New Roman" w:hint="eastAsia"/>
+            </w:rPr>
+            <w:delText xml:space="preserve"> been public</w:delText>
+          </w:r>
+        </w:del>
+      </w:ins>
+      <w:ins w:id="38" w:author="Xiaoxiang Shen" w:date="2024-07-10T23:09:00Z" w16du:dateUtc="2024-07-10T15:09:00Z">
+        <w:r>
+          <w:rPr>
+            <w:rFonts w:cs="Times New Roman" w:hint="eastAsia"/>
+          </w:rPr>
+          <w:t>has been made publi</w:t>
+        </w:r>
+      </w:ins>
+      <w:ins w:id="39" w:author="Xiaoxiang Shen" w:date="2024-07-10T23:10:00Z" w16du:dateUtc="2024-07-10T15:10:00Z">
+        <w:r>
+          <w:rPr>
+            <w:rFonts w:cs="Times New Roman" w:hint="eastAsia"/>
+          </w:rPr>
+          <w:t>c</w:t>
+        </w:r>
+      </w:ins>
+      <w:ins w:id="40" w:author="Microsoft Word" w:date="2024-07-09T07:32:00Z" w16du:dateUtc="2024-07-08T23:32:00Z">
+        <w:r>
+          <w:rPr>
+            <w:rFonts w:cs="Times New Roman" w:hint="eastAsia"/>
+          </w:rPr>
+          <w:t>.</w:t>
+        </w:r>
+      </w:ins>
+      <w:r>
+        <w:rPr>
+          <w:rFonts w:cs="Times New Roman" w:hint="eastAsia"/>
+        </w:rPr>
+        <w:t xml:space="preserve"> The dispute</w:t>
+      </w:r>
+      <w:del w:id="41" w:author="Xiaoxiang Shen" w:date="2024-07-10T23:10:00Z" w16du:dateUtc="2024-07-10T15:10:00Z">
+        <w:r>
+          <w:rPr>
+            <w:rFonts w:cs="Times New Roman" w:hint="eastAsia"/>
+          </w:rPr>
+          <w:delText>s</w:delText>
+        </w:r>
+      </w:del>
       <w:r>
         <w:rPr>
           <w:rFonts w:cs="Times New Roman" w:hint="eastAsia"/>
@@ -378,63 +1176,73 @@
       </w:r>
       <w:r>
         <w:rPr>
-          <w:rFonts w:cs="Times New Roman"/>
-        </w:rPr>
-        <w:t>P</w:t>
-      </w:r>
-      <w:r>
-        <w:rPr>
-          <w:rFonts w:cs="Times New Roman" w:hint="eastAsia"/>
-        </w:rPr>
-        <w:t xml:space="preserve">oliticians excused </w:t>
-      </w:r>
-      <w:r>
-        <w:rPr>
-          <w:rFonts w:cs="Times New Roman" w:hint="eastAsia"/>
-        </w:rPr>
-        <w:t>of China using this app to steal America</w:t>
-      </w:r>
-      <w:r>
-        <w:rPr>
-          <w:rFonts w:cs="Times New Roman"/>
-        </w:rPr>
-        <w:t>’</w:t>
-      </w:r>
-      <w:r>
-        <w:rPr>
-          <w:rFonts w:cs="Times New Roman" w:hint="eastAsia"/>
-        </w:rPr>
-        <w:t>s data and spread prop</w:t>
-      </w:r>
-      <w:r>
-        <w:rPr>
-          <w:rFonts w:cs="Times New Roman" w:hint="eastAsia"/>
-        </w:rPr>
-        <w:t>aganda.</w:t>
-      </w:r>
-      <w:r>
-        <w:rPr>
-          <w:rFonts w:cs="Times New Roman" w:hint="eastAsia"/>
-        </w:rPr>
-        <w:t xml:space="preserve"> TicTok denied these charges, so as its user</w:t>
-      </w:r>
-      <w:r>
-        <w:rPr>
-          <w:rFonts w:cs="Times New Roman" w:hint="eastAsia"/>
-        </w:rPr>
-        <w:t xml:space="preserve">s, </w:t>
-      </w:r>
-      <w:r>
-        <w:rPr>
-          <w:rFonts w:cs="Times New Roman" w:hint="eastAsia"/>
-        </w:rPr>
-        <w:t xml:space="preserve">the divestment </w:t>
-      </w:r>
-      <w:r>
-        <w:rPr>
-          <w:rFonts w:cs="Times New Roman" w:hint="eastAsia"/>
-        </w:rPr>
-        <w:t>is simply not possible</w:t>
+          <w:rFonts w:cs="Times New Roman" w:hint="eastAsia"/>
+        </w:rPr>
+        <w:t>will pro</w:t>
+      </w:r>
+      <w:r>
+        <w:rPr>
+          <w:rFonts w:cs="Times New Roman" w:hint="eastAsia"/>
+        </w:rPr>
+        <w:t>bably</w:t>
+      </w:r>
+      <w:r>
+        <w:rPr>
+          <w:rFonts w:cs="Times New Roman" w:hint="eastAsia"/>
+        </w:rPr>
+        <w:t xml:space="preserve"> </w:t>
+      </w:r>
+      <w:del w:id="42" w:author="Xiaoxiang Shen" w:date="2024-07-10T23:11:00Z" w16du:dateUtc="2024-07-10T15:11:00Z">
+        <w:r>
+          <w:rPr>
+            <w:rFonts w:cs="Times New Roman" w:hint="eastAsia"/>
+          </w:rPr>
+          <w:delText xml:space="preserve">on </w:delText>
+        </w:r>
+      </w:del>
+      <w:ins w:id="43" w:author="Xiaoxiang Shen" w:date="2024-07-10T23:11:00Z" w16du:dateUtc="2024-07-10T15:11:00Z">
+        <w:r>
+          <w:rPr>
+            <w:rFonts w:cs="Times New Roman" w:hint="eastAsia"/>
+          </w:rPr>
+          <w:t>reach</w:t>
+        </w:r>
+        <w:r>
+          <w:rPr>
+            <w:rFonts w:cs="Times New Roman" w:hint="eastAsia"/>
+          </w:rPr>
+          <w:t xml:space="preserve"> </w:t>
+        </w:r>
+      </w:ins>
+      <w:r>
+        <w:rPr>
+          <w:rFonts w:cs="Times New Roman" w:hint="eastAsia"/>
+        </w:rPr>
+        <w:t>the sup</w:t>
+      </w:r>
+      <w:r>
+        <w:rPr>
+          <w:rFonts w:cs="Times New Roman" w:hint="eastAsia"/>
+        </w:rPr>
+        <w:t>re</w:t>
+      </w:r>
+      <w:r>
+        <w:rPr>
+          <w:rFonts w:cs="Times New Roman" w:hint="eastAsia"/>
+        </w:rPr>
+        <w:t>me court,</w:t>
+      </w:r>
+      <w:r>
+        <w:rPr>
+          <w:rFonts w:cs="Times New Roman" w:hint="eastAsia"/>
+        </w:rPr>
+        <w:t xml:space="preserve"> in the meantime, </w:t>
+      </w:r>
+      <w:r>
+        <w:rPr>
+          <w:rFonts w:cs="Times New Roman" w:hint="eastAsia"/>
+        </w:rPr>
+        <w:t>the ramifications of the TicTok tussle are becoming clearer</w:t>
       </w:r>
       <w:r>
         <w:rPr>
@@ -442,339 +1250,41 @@
         </w:rPr>
         <w:t xml:space="preserve">, </w:t>
       </w:r>
-      <w:r>
-        <w:rPr>
-          <w:rFonts w:cs="Times New Roman" w:hint="eastAsia"/>
-        </w:rPr>
-        <w:t>the Congress man say</w:t>
-      </w:r>
-      <w:r>
-        <w:rPr>
-          <w:rFonts w:cs="Times New Roman" w:hint="eastAsia"/>
-        </w:rPr>
-        <w:t xml:space="preserve">s singling out and </w:t>
-      </w:r>
-      <w:r>
-        <w:rPr>
-          <w:rFonts w:cs="Times New Roman" w:hint="eastAsia"/>
-        </w:rPr>
-        <w:t xml:space="preserve">banning </w:t>
-      </w:r>
-      <w:r>
-        <w:rPr>
-          <w:rFonts w:cs="Times New Roman" w:hint="eastAsia"/>
-        </w:rPr>
-        <w:t xml:space="preserve"> </w:t>
-      </w:r>
-      <w:r>
-        <w:rPr>
-          <w:rFonts w:cs="Times New Roman" w:hint="eastAsia"/>
-        </w:rPr>
-        <w:t xml:space="preserve">TicTok, </w:t>
-      </w:r>
-      <w:r>
-        <w:rPr>
-          <w:rFonts w:cs="Times New Roman" w:hint="eastAsia"/>
-        </w:rPr>
-        <w:t xml:space="preserve">in violation of the first </w:t>
-      </w:r>
-      <w:r>
-        <w:rPr>
-          <w:rFonts w:cs="Times New Roman" w:hint="eastAsia"/>
-        </w:rPr>
-        <w:t>amendment</w:t>
-      </w:r>
-      <w:r>
-        <w:rPr>
-          <w:rFonts w:cs="Times New Roman" w:hint="eastAsia"/>
-        </w:rPr>
-        <w:t xml:space="preserve"> rights</w:t>
-      </w:r>
-      <w:r>
-        <w:rPr>
-          <w:rFonts w:cs="Times New Roman" w:hint="eastAsia"/>
-        </w:rPr>
-        <w:t xml:space="preserve"> </w:t>
-      </w:r>
-      <w:r>
-        <w:rPr>
-          <w:rFonts w:cs="Times New Roman" w:hint="eastAsia"/>
-        </w:rPr>
-        <w:t xml:space="preserve">and </w:t>
-      </w:r>
-      <w:r>
-        <w:rPr>
-          <w:rFonts w:cs="Times New Roman" w:hint="eastAsia"/>
-        </w:rPr>
-        <w:t xml:space="preserve">its </w:t>
-      </w:r>
-      <w:r>
-        <w:rPr>
-          <w:rFonts w:cs="Times New Roman" w:hint="eastAsia"/>
-        </w:rPr>
-        <w:t>170m America</w:t>
-      </w:r>
-      <w:proofErr w:type="gramStart"/>
-      <w:r>
-        <w:rPr>
-          <w:rFonts w:cs="Times New Roman"/>
-        </w:rPr>
-        <w:t>’</w:t>
-      </w:r>
-      <w:proofErr w:type="gramEnd"/>
-      <w:r>
-        <w:rPr>
-          <w:rFonts w:cs="Times New Roman" w:hint="eastAsia"/>
-        </w:rPr>
-        <w:t>s users</w:t>
-      </w:r>
-      <w:r>
-        <w:rPr>
-          <w:rFonts w:cs="Times New Roman" w:hint="eastAsia"/>
-        </w:rPr>
-        <w:t xml:space="preserve">, </w:t>
-      </w:r>
-      <w:r>
-        <w:rPr>
-          <w:rFonts w:cs="Times New Roman" w:hint="eastAsia"/>
-        </w:rPr>
-        <w:t xml:space="preserve">imposing </w:t>
-      </w:r>
-      <w:r>
-        <w:rPr>
-          <w:rFonts w:cs="Times New Roman" w:hint="eastAsia"/>
-        </w:rPr>
-        <w:t xml:space="preserve">restrictions on speech in favor of </w:t>
-      </w:r>
-      <w:r>
-        <w:rPr>
-          <w:rFonts w:cs="Times New Roman" w:hint="eastAsia"/>
-        </w:rPr>
-        <w:t xml:space="preserve">national security </w:t>
-      </w:r>
-      <w:r>
-        <w:rPr>
-          <w:rFonts w:cs="Times New Roman" w:hint="eastAsia"/>
-        </w:rPr>
-        <w:t>is extraordinary high bar</w:t>
-      </w:r>
-      <w:r>
-        <w:rPr>
-          <w:rFonts w:cs="Times New Roman" w:hint="eastAsia"/>
-        </w:rPr>
-        <w:t>，</w:t>
-      </w:r>
-      <w:r>
-        <w:rPr>
-          <w:rFonts w:cs="Times New Roman" w:hint="eastAsia"/>
-        </w:rPr>
-        <w:t xml:space="preserve"> </w:t>
-      </w:r>
-      <w:r>
-        <w:rPr>
-          <w:rFonts w:cs="Times New Roman" w:hint="eastAsia"/>
-        </w:rPr>
-        <w:t>says ____, the government need</w:t>
-      </w:r>
-      <w:r>
-        <w:rPr>
-          <w:rFonts w:cs="Times New Roman" w:hint="eastAsia"/>
-        </w:rPr>
-        <w:t>s</w:t>
-      </w:r>
-      <w:r>
-        <w:rPr>
-          <w:rFonts w:cs="Times New Roman" w:hint="eastAsia"/>
-        </w:rPr>
-        <w:t xml:space="preserve"> concrete evidence that TicTok pose</w:t>
-      </w:r>
-      <w:r>
-        <w:rPr>
-          <w:rFonts w:cs="Times New Roman" w:hint="eastAsia"/>
-        </w:rPr>
-        <w:t>s</w:t>
-      </w:r>
-      <w:r>
-        <w:rPr>
-          <w:rFonts w:cs="Times New Roman" w:hint="eastAsia"/>
-        </w:rPr>
-        <w:t xml:space="preserve"> an imminent and serious </w:t>
-      </w:r>
-      <w:r>
-        <w:rPr>
-          <w:rFonts w:cs="Times New Roman" w:hint="eastAsia"/>
-        </w:rPr>
-        <w:t>national threat</w:t>
-      </w:r>
-      <w:r>
-        <w:rPr>
-          <w:rFonts w:cs="Times New Roman" w:hint="eastAsia"/>
-        </w:rPr>
-        <w:t xml:space="preserve">, </w:t>
-      </w:r>
-      <w:r>
-        <w:rPr>
-          <w:rFonts w:cs="Times New Roman"/>
-        </w:rPr>
-        <w:t>something</w:t>
-      </w:r>
-      <w:r>
-        <w:rPr>
-          <w:rFonts w:cs="Times New Roman" w:hint="eastAsia"/>
-        </w:rPr>
-        <w:t xml:space="preserve"> that ___ and others </w:t>
-      </w:r>
-      <w:r>
-        <w:rPr>
-          <w:rFonts w:cs="Times New Roman" w:hint="eastAsia"/>
-        </w:rPr>
-        <w:t xml:space="preserve">argued that the government has not provided. </w:t>
-      </w:r>
-      <w:ins w:id="0" w:author="Microsoft Word" w:date="2024-07-09T07:32:00Z" w16du:dateUtc="2024-07-08T23:32:00Z">
-        <w:r>
-          <w:rPr>
-            <w:rFonts w:cs="Times New Roman" w:hint="eastAsia"/>
-          </w:rPr>
-          <w:t xml:space="preserve">Lawmakers </w:t>
-        </w:r>
-      </w:ins>
-      <w:r>
-        <w:rPr>
-          <w:rFonts w:cs="Times New Roman" w:hint="eastAsia"/>
-        </w:rPr>
-        <w:t xml:space="preserve">were </w:t>
-      </w:r>
-      <w:r>
-        <w:rPr>
-          <w:rFonts w:cs="Times New Roman" w:hint="eastAsia"/>
-        </w:rPr>
-        <w:t>brief</w:t>
-      </w:r>
-      <w:ins w:id="1" w:author="Microsoft Word" w:date="2024-07-09T07:32:00Z" w16du:dateUtc="2024-07-08T23:32:00Z">
-        <w:r>
-          <w:rPr>
-            <w:rFonts w:cs="Times New Roman" w:hint="eastAsia"/>
-          </w:rPr>
-          <w:t xml:space="preserve"> on </w:t>
-        </w:r>
-      </w:ins>
-      <w:r>
-        <w:rPr>
-          <w:rFonts w:cs="Times New Roman" w:hint="eastAsia"/>
-        </w:rPr>
-        <w:t>TicTok</w:t>
-      </w:r>
-      <w:r>
-        <w:rPr>
-          <w:rFonts w:cs="Times New Roman"/>
-        </w:rPr>
-        <w:t>’</w:t>
-      </w:r>
-      <w:r>
-        <w:rPr>
-          <w:rFonts w:cs="Times New Roman" w:hint="eastAsia"/>
-        </w:rPr>
-        <w:t>s threat and risks</w:t>
-      </w:r>
-      <w:r>
-        <w:rPr>
-          <w:rFonts w:cs="Times New Roman" w:hint="eastAsia"/>
-        </w:rPr>
-        <w:t xml:space="preserve"> in </w:t>
-      </w:r>
-      <w:proofErr w:type="gramStart"/>
-      <w:r>
-        <w:rPr>
-          <w:rFonts w:cs="Times New Roman" w:hint="eastAsia"/>
-        </w:rPr>
-        <w:t xml:space="preserve">private </w:t>
-      </w:r>
-      <w:r>
-        <w:rPr>
-          <w:rFonts w:cs="Times New Roman" w:hint="eastAsia"/>
-        </w:rPr>
-        <w:t>,</w:t>
-      </w:r>
-      <w:proofErr w:type="gramEnd"/>
-      <w:r>
-        <w:rPr>
-          <w:rFonts w:cs="Times New Roman" w:hint="eastAsia"/>
-        </w:rPr>
-        <w:t xml:space="preserve"> </w:t>
-      </w:r>
-      <w:ins w:id="2" w:author="Microsoft Word" w:date="2024-07-09T07:32:00Z" w16du:dateUtc="2024-07-08T23:32:00Z">
-        <w:r>
-          <w:rPr>
-            <w:rFonts w:cs="Times New Roman" w:hint="eastAsia"/>
-          </w:rPr>
-          <w:t>but little ha</w:t>
-        </w:r>
-        <w:r>
-          <w:rPr>
-            <w:rFonts w:cs="Times New Roman" w:hint="eastAsia"/>
-          </w:rPr>
-          <w:t>d</w:t>
-        </w:r>
-        <w:r>
-          <w:rPr>
-            <w:rFonts w:cs="Times New Roman" w:hint="eastAsia"/>
-          </w:rPr>
-          <w:t xml:space="preserve"> been public.</w:t>
-        </w:r>
-      </w:ins>
-      <w:r>
-        <w:rPr>
-          <w:rFonts w:cs="Times New Roman" w:hint="eastAsia"/>
-        </w:rPr>
-        <w:t xml:space="preserve"> The disputes </w:t>
-      </w:r>
-      <w:r>
-        <w:rPr>
-          <w:rFonts w:cs="Times New Roman" w:hint="eastAsia"/>
-        </w:rPr>
-        <w:t>will pro</w:t>
-      </w:r>
-      <w:r>
-        <w:rPr>
-          <w:rFonts w:cs="Times New Roman" w:hint="eastAsia"/>
-        </w:rPr>
-        <w:t>bably</w:t>
-      </w:r>
-      <w:r>
-        <w:rPr>
-          <w:rFonts w:cs="Times New Roman" w:hint="eastAsia"/>
-        </w:rPr>
-        <w:t xml:space="preserve"> on the sup</w:t>
-      </w:r>
-      <w:r>
-        <w:rPr>
-          <w:rFonts w:cs="Times New Roman" w:hint="eastAsia"/>
-        </w:rPr>
-        <w:t>re</w:t>
-      </w:r>
-      <w:r>
-        <w:rPr>
-          <w:rFonts w:cs="Times New Roman" w:hint="eastAsia"/>
-        </w:rPr>
-        <w:t>me court,</w:t>
-      </w:r>
-      <w:r>
-        <w:rPr>
-          <w:rFonts w:cs="Times New Roman" w:hint="eastAsia"/>
-        </w:rPr>
-        <w:t xml:space="preserve"> in the meantime, </w:t>
-      </w:r>
-      <w:r>
-        <w:rPr>
-          <w:rFonts w:cs="Times New Roman" w:hint="eastAsia"/>
-        </w:rPr>
-        <w:t>the ramifications of the TicTok tussle are becoming clearer</w:t>
-      </w:r>
-      <w:r>
-        <w:rPr>
-          <w:rFonts w:cs="Times New Roman" w:hint="eastAsia"/>
-        </w:rPr>
-        <w:t>, and they are well beyond TicTok.</w:t>
+      <w:del w:id="44" w:author="Xiaoxiang Shen" w:date="2024-07-10T23:11:00Z" w16du:dateUtc="2024-07-10T15:11:00Z">
+        <w:r>
+          <w:rPr>
+            <w:rFonts w:cs="Times New Roman" w:hint="eastAsia"/>
+          </w:rPr>
+          <w:delText>and</w:delText>
+        </w:r>
+      </w:del>
+      <w:r>
+        <w:rPr>
+          <w:rFonts w:cs="Times New Roman" w:hint="eastAsia"/>
+        </w:rPr>
+        <w:t xml:space="preserve"> they </w:t>
+      </w:r>
+      <w:ins w:id="45" w:author="Xiaoxiang Shen" w:date="2024-07-10T23:12:00Z" w16du:dateUtc="2024-07-10T15:12:00Z">
+        <w:r>
+          <w:rPr>
+            <w:rFonts w:cs="Times New Roman" w:hint="eastAsia"/>
+          </w:rPr>
+          <w:t xml:space="preserve">go </w:t>
+        </w:r>
+      </w:ins>
+      <w:del w:id="46" w:author="Xiaoxiang Shen" w:date="2024-07-10T23:12:00Z" w16du:dateUtc="2024-07-10T15:12:00Z">
+        <w:r>
+          <w:rPr>
+            <w:rFonts w:cs="Times New Roman" w:hint="eastAsia"/>
+          </w:rPr>
+          <w:delText xml:space="preserve">are </w:delText>
+        </w:r>
+      </w:del>
+      <w:r>
+        <w:rPr>
+          <w:rFonts w:cs="Times New Roman" w:hint="eastAsia"/>
+        </w:rPr>
+        <w:t>well beyond TicTok.</w:t>
       </w:r>
       <w:r>
         <w:rPr>
@@ -963,7 +1473,21 @@
         <w:rPr>
           <w:rFonts w:cs="Times New Roman" w:hint="eastAsia"/>
         </w:rPr>
-        <w:t xml:space="preserve">ome worry the </w:t>
+        <w:t>ome worry</w:t>
+      </w:r>
+      <w:ins w:id="47" w:author="Xiaoxiang Shen" w:date="2024-07-10T23:13:00Z" w16du:dateUtc="2024-07-10T15:13:00Z">
+        <w:r>
+          <w:rPr>
+            <w:rFonts w:cs="Times New Roman" w:hint="eastAsia"/>
+          </w:rPr>
+          <w:t xml:space="preserve"> that</w:t>
+        </w:r>
+      </w:ins>
+      <w:r>
+        <w:rPr>
+          <w:rFonts w:cs="Times New Roman" w:hint="eastAsia"/>
+        </w:rPr>
+        <w:t xml:space="preserve"> the </w:t>
       </w:r>
       <w:r>
         <w:rPr>
@@ -987,7 +1511,21 @@
         <w:rPr>
           <w:rFonts w:cs="Times New Roman" w:hint="eastAsia"/>
         </w:rPr>
-        <w:t xml:space="preserve">, video game and other messaging services </w:t>
+        <w:t>, video game</w:t>
+      </w:r>
+      <w:ins w:id="48" w:author="Xiaoxiang Shen" w:date="2024-07-10T23:14:00Z" w16du:dateUtc="2024-07-10T15:14:00Z">
+        <w:r>
+          <w:rPr>
+            <w:rFonts w:cs="Times New Roman" w:hint="eastAsia"/>
+          </w:rPr>
+          <w:t>s</w:t>
+        </w:r>
+      </w:ins>
+      <w:r>
+        <w:rPr>
+          <w:rFonts w:cs="Times New Roman" w:hint="eastAsia"/>
+        </w:rPr>
+        <w:t xml:space="preserve"> and other messaging services </w:t>
       </w:r>
       <w:r>
         <w:rPr>
@@ -1151,7 +1689,7 @@
     <w:p>
       <w:pPr>
         <w:rPr>
-          <w:rFonts w:cs="Times New Roman" w:hint="eastAsia"/>
+          <w:rFonts w:cs="Times New Roman"/>
         </w:rPr>
       </w:pPr>
       <w:r>
@@ -1178,6 +1716,14 @@
         </w:rPr>
         <w:t xml:space="preserve"> It sent notification</w:t>
       </w:r>
+      <w:ins w:id="49" w:author="Xiaoxiang Shen" w:date="2024-07-10T23:15:00Z" w16du:dateUtc="2024-07-10T15:15:00Z">
+        <w:r>
+          <w:rPr>
+            <w:rFonts w:cs="Times New Roman" w:hint="eastAsia"/>
+          </w:rPr>
+          <w:t>s</w:t>
+        </w:r>
+      </w:ins>
       <w:r>
         <w:rPr>
           <w:rFonts w:cs="Times New Roman" w:hint="eastAsia"/>
@@ -1200,7 +1746,21 @@
         <w:rPr>
           <w:rFonts w:cs="Times New Roman" w:hint="eastAsia"/>
         </w:rPr>
-        <w:t xml:space="preserve">gress and stop TicTok shutdown. </w:t>
+        <w:t xml:space="preserve">gress and stop </w:t>
+      </w:r>
+      <w:ins w:id="50" w:author="Xiaoxiang Shen" w:date="2024-07-10T23:15:00Z" w16du:dateUtc="2024-07-10T15:15:00Z">
+        <w:r>
+          <w:rPr>
+            <w:rFonts w:cs="Times New Roman" w:hint="eastAsia"/>
+          </w:rPr>
+          <w:t xml:space="preserve">a </w:t>
+        </w:r>
+      </w:ins>
+      <w:r>
+        <w:rPr>
+          <w:rFonts w:cs="Times New Roman" w:hint="eastAsia"/>
+        </w:rPr>
+        <w:t xml:space="preserve">TicTok shutdown. </w:t>
       </w:r>
       <w:proofErr w:type="spellStart"/>
       <w:r>
@@ -1226,7 +1786,49 @@
         <w:rPr>
           <w:rFonts w:cs="Times New Roman" w:hint="eastAsia"/>
         </w:rPr>
-        <w:t xml:space="preserve"> the capital congress hill was flooded with calls</w:t>
+        <w:t xml:space="preserve"> the </w:t>
+      </w:r>
+      <w:del w:id="51" w:author="Xiaoxiang Shen" w:date="2024-07-10T23:16:00Z" w16du:dateUtc="2024-07-10T15:16:00Z">
+        <w:r>
+          <w:rPr>
+            <w:rFonts w:cs="Times New Roman" w:hint="eastAsia"/>
+          </w:rPr>
+          <w:delText xml:space="preserve">capital </w:delText>
+        </w:r>
+      </w:del>
+      <w:ins w:id="52" w:author="Xiaoxiang Shen" w:date="2024-07-10T23:16:00Z" w16du:dateUtc="2024-07-10T15:16:00Z">
+        <w:r>
+          <w:rPr>
+            <w:rFonts w:cs="Times New Roman" w:hint="eastAsia"/>
+          </w:rPr>
+          <w:t>Capitol</w:t>
+        </w:r>
+        <w:r>
+          <w:rPr>
+            <w:rFonts w:cs="Times New Roman" w:hint="eastAsia"/>
+          </w:rPr>
+          <w:t xml:space="preserve"> </w:t>
+        </w:r>
+        <w:r>
+          <w:rPr>
+            <w:rFonts w:cs="Times New Roman" w:hint="eastAsia"/>
+          </w:rPr>
+          <w:t>C</w:t>
+        </w:r>
+      </w:ins>
+      <w:del w:id="53" w:author="Xiaoxiang Shen" w:date="2024-07-10T23:16:00Z" w16du:dateUtc="2024-07-10T15:16:00Z">
+        <w:r>
+          <w:rPr>
+            <w:rFonts w:cs="Times New Roman" w:hint="eastAsia"/>
+          </w:rPr>
+          <w:delText>c</w:delText>
+        </w:r>
+      </w:del>
+      <w:r>
+        <w:rPr>
+          <w:rFonts w:cs="Times New Roman" w:hint="eastAsia"/>
+        </w:rPr>
+        <w:t>ongress hill was flooded with calls</w:t>
       </w:r>
       <w:r>
         <w:rPr>
@@ -1234,11 +1836,33 @@
         </w:rPr>
         <w:t xml:space="preserve">, some were from children, some of whom </w:t>
       </w:r>
-      <w:r>
-        <w:rPr>
-          <w:rFonts w:cs="Times New Roman" w:hint="eastAsia"/>
-        </w:rPr>
-        <w:t xml:space="preserve">literally did not </w:t>
+      <w:del w:id="54" w:author="Xiaoxiang Shen" w:date="2024-07-10T23:17:00Z" w16du:dateUtc="2024-07-10T15:17:00Z">
+        <w:r>
+          <w:rPr>
+            <w:rFonts w:cs="Times New Roman" w:hint="eastAsia"/>
+          </w:rPr>
+          <w:delText xml:space="preserve">literally </w:delText>
+        </w:r>
+      </w:del>
+      <w:ins w:id="55" w:author="Xiaoxiang Shen" w:date="2024-07-10T23:17:00Z" w16du:dateUtc="2024-07-10T15:17:00Z">
+        <w:r>
+          <w:rPr>
+            <w:rFonts w:cs="Times New Roman" w:hint="eastAsia"/>
+          </w:rPr>
+          <w:t>allegedly</w:t>
+        </w:r>
+        <w:r>
+          <w:rPr>
+            <w:rFonts w:cs="Times New Roman" w:hint="eastAsia"/>
+          </w:rPr>
+          <w:t xml:space="preserve"> </w:t>
+        </w:r>
+      </w:ins>
+      <w:r>
+        <w:rPr>
+          <w:rFonts w:cs="Times New Roman" w:hint="eastAsia"/>
+        </w:rPr>
+        <w:t xml:space="preserve">did not </w:t>
       </w:r>
       <w:r>
         <w:rPr>
@@ -1250,7 +1874,35 @@
         <w:rPr>
           <w:rFonts w:cs="Times New Roman" w:hint="eastAsia"/>
         </w:rPr>
-        <w:t xml:space="preserve"> what congress </w:t>
+        <w:t xml:space="preserve"> what </w:t>
+      </w:r>
+      <w:ins w:id="56" w:author="Xiaoxiang Shen" w:date="2024-07-10T23:17:00Z" w16du:dateUtc="2024-07-10T15:17:00Z">
+        <w:r>
+          <w:rPr>
+            <w:rFonts w:cs="Times New Roman" w:hint="eastAsia"/>
+          </w:rPr>
+          <w:t xml:space="preserve">a </w:t>
+        </w:r>
+      </w:ins>
+      <w:r>
+        <w:rPr>
+          <w:rFonts w:cs="Times New Roman" w:hint="eastAsia"/>
+        </w:rPr>
+        <w:t>congress</w:t>
+      </w:r>
+      <w:ins w:id="57" w:author="Xiaoxiang Shen" w:date="2024-07-10T23:17:00Z" w16du:dateUtc="2024-07-10T15:17:00Z">
+        <w:r>
+          <w:rPr>
+            <w:rFonts w:cs="Times New Roman" w:hint="eastAsia"/>
+          </w:rPr>
+          <w:t>man</w:t>
+        </w:r>
+      </w:ins>
+      <w:r>
+        <w:rPr>
+          <w:rFonts w:cs="Times New Roman" w:hint="eastAsia"/>
+        </w:rPr>
+        <w:t xml:space="preserve"> </w:t>
       </w:r>
       <w:r>
         <w:rPr>
@@ -1288,50 +1940,328 @@
         </w:rPr>
         <w:t xml:space="preserve">federal </w:t>
       </w:r>
+      <w:del w:id="58" w:author="Xiaoxiang Shen" w:date="2024-07-10T23:18:00Z" w16du:dateUtc="2024-07-10T15:18:00Z">
+        <w:r>
+          <w:rPr>
+            <w:rFonts w:cs="Times New Roman" w:hint="eastAsia"/>
+          </w:rPr>
+          <w:delText>treatment</w:delText>
+        </w:r>
+        <w:r>
+          <w:rPr>
+            <w:rFonts w:cs="Times New Roman" w:hint="eastAsia"/>
+          </w:rPr>
+          <w:delText xml:space="preserve"> </w:delText>
+        </w:r>
+      </w:del>
+      <w:ins w:id="59" w:author="Xiaoxiang Shen" w:date="2024-07-10T23:18:00Z" w16du:dateUtc="2024-07-10T15:18:00Z">
+        <w:r>
+          <w:rPr>
+            <w:rFonts w:cs="Times New Roman" w:hint="eastAsia"/>
+          </w:rPr>
+          <w:t xml:space="preserve">Trade </w:t>
+        </w:r>
+        <w:proofErr w:type="gramStart"/>
+        <w:r>
+          <w:rPr>
+            <w:rFonts w:cs="Times New Roman" w:hint="eastAsia"/>
+          </w:rPr>
+          <w:t>Commi</w:t>
+        </w:r>
+      </w:ins>
+      <w:ins w:id="60" w:author="Xiaoxiang Shen" w:date="2024-07-10T23:19:00Z" w16du:dateUtc="2024-07-10T15:19:00Z">
+        <w:r>
+          <w:rPr>
+            <w:rFonts w:cs="Times New Roman" w:hint="eastAsia"/>
+          </w:rPr>
+          <w:t>ssion</w:t>
+        </w:r>
+      </w:ins>
+      <w:ins w:id="61" w:author="Xiaoxiang Shen" w:date="2024-07-10T23:18:00Z" w16du:dateUtc="2024-07-10T15:18:00Z">
+        <w:r>
+          <w:rPr>
+            <w:rFonts w:cs="Times New Roman" w:hint="eastAsia"/>
+          </w:rPr>
+          <w:t xml:space="preserve"> </w:t>
+        </w:r>
+      </w:ins>
+      <w:r>
+        <w:rPr>
+          <w:rFonts w:cs="Times New Roman" w:hint="eastAsia"/>
+        </w:rPr>
+        <w:t>,</w:t>
+      </w:r>
+      <w:proofErr w:type="gramEnd"/>
+      <w:r>
+        <w:rPr>
+          <w:rFonts w:cs="Times New Roman" w:hint="eastAsia"/>
+        </w:rPr>
+        <w:t xml:space="preserve"> a trustbuster, into whether </w:t>
+      </w:r>
+      <w:r>
+        <w:rPr>
+          <w:rFonts w:cs="Times New Roman" w:hint="eastAsia"/>
+        </w:rPr>
+        <w:t>that</w:t>
+      </w:r>
+      <w:r>
+        <w:rPr>
+          <w:rFonts w:cs="Times New Roman" w:hint="eastAsia"/>
+        </w:rPr>
+        <w:t xml:space="preserve"> broke the child</w:t>
+      </w:r>
+      <w:ins w:id="62" w:author="Xiaoxiang Shen" w:date="2024-07-10T23:19:00Z" w16du:dateUtc="2024-07-10T15:19:00Z">
+        <w:r>
+          <w:rPr>
+            <w:rFonts w:cs="Times New Roman" w:hint="eastAsia"/>
+          </w:rPr>
+          <w:t>-</w:t>
+        </w:r>
+      </w:ins>
+      <w:del w:id="63" w:author="Xiaoxiang Shen" w:date="2024-07-10T23:19:00Z" w16du:dateUtc="2024-07-10T15:19:00Z">
+        <w:r>
+          <w:rPr>
+            <w:rFonts w:cs="Times New Roman" w:hint="eastAsia"/>
+          </w:rPr>
+          <w:delText xml:space="preserve"> </w:delText>
+        </w:r>
+      </w:del>
+      <w:r>
+        <w:rPr>
+          <w:rFonts w:cs="Times New Roman"/>
+        </w:rPr>
+        <w:t>privacy</w:t>
+      </w:r>
+      <w:r>
+        <w:rPr>
+          <w:rFonts w:cs="Times New Roman" w:hint="eastAsia"/>
+        </w:rPr>
+        <w:t xml:space="preserve"> laws.</w:t>
+      </w:r>
+      <w:r>
+        <w:rPr>
+          <w:rFonts w:cs="Times New Roman" w:hint="eastAsia"/>
+        </w:rPr>
+        <w:t xml:space="preserve"> </w:t>
+      </w:r>
+      <w:r>
+        <w:rPr>
+          <w:rFonts w:cs="Times New Roman" w:hint="eastAsia"/>
+        </w:rPr>
+        <w:t>The p</w:t>
+      </w:r>
+      <w:r>
+        <w:rPr>
+          <w:rFonts w:cs="Times New Roman" w:hint="eastAsia"/>
+        </w:rPr>
+        <w:t xml:space="preserve">ower of </w:t>
+      </w:r>
+      <w:r>
+        <w:rPr>
+          <w:rFonts w:cs="Times New Roman" w:hint="eastAsia"/>
+        </w:rPr>
+        <w:t>foreign adversary has</w:t>
+      </w:r>
+      <w:r>
+        <w:rPr>
+          <w:rFonts w:cs="Times New Roman" w:hint="eastAsia"/>
+        </w:rPr>
+        <w:t xml:space="preserve"> with that app was underscored by the </w:t>
+      </w:r>
+      <w:r>
+        <w:rPr>
+          <w:rFonts w:cs="Times New Roman" w:hint="eastAsia"/>
+        </w:rPr>
+        <w:t xml:space="preserve">influence </w:t>
+      </w:r>
+      <w:r>
+        <w:rPr>
+          <w:rFonts w:cs="Times New Roman" w:hint="eastAsia"/>
+        </w:rPr>
+        <w:t>campaign</w:t>
+      </w:r>
+      <w:r>
+        <w:rPr>
+          <w:rFonts w:cs="Times New Roman" w:hint="eastAsia"/>
+        </w:rPr>
+        <w:t>.</w:t>
+      </w:r>
+      <w:r>
+        <w:rPr>
+          <w:rFonts w:cs="Times New Roman" w:hint="eastAsia"/>
+        </w:rPr>
+        <w:t xml:space="preserve"> TicTok denied these allegations and claimed these calls were from voting age people.</w:t>
+      </w:r>
+      <w:r>
+        <w:rPr>
+          <w:rFonts w:cs="Times New Roman" w:hint="eastAsia"/>
+        </w:rPr>
+        <w:t xml:space="preserve"> </w:t>
+      </w:r>
+      <w:r>
+        <w:rPr>
+          <w:rFonts w:cs="Times New Roman"/>
+        </w:rPr>
+        <w:t>T</w:t>
+      </w:r>
+      <w:r>
+        <w:rPr>
+          <w:rFonts w:cs="Times New Roman" w:hint="eastAsia"/>
+        </w:rPr>
+        <w:t xml:space="preserve">he firm insists that it </w:t>
+      </w:r>
+      <w:ins w:id="64" w:author="Xiaoxiang Shen" w:date="2024-07-10T23:20:00Z" w16du:dateUtc="2024-07-10T15:20:00Z">
+        <w:r>
+          <w:rPr>
+            <w:rFonts w:cs="Times New Roman" w:hint="eastAsia"/>
+          </w:rPr>
+          <w:t xml:space="preserve">is doing </w:t>
+        </w:r>
+      </w:ins>
+      <w:del w:id="65" w:author="Xiaoxiang Shen" w:date="2024-07-10T23:20:00Z" w16du:dateUtc="2024-07-10T15:20:00Z">
+        <w:r>
+          <w:rPr>
+            <w:rFonts w:cs="Times New Roman" w:hint="eastAsia"/>
+          </w:rPr>
+          <w:delText>already did</w:delText>
+        </w:r>
+      </w:del>
+      <w:r>
+        <w:rPr>
+          <w:rFonts w:cs="Times New Roman" w:hint="eastAsia"/>
+        </w:rPr>
+        <w:t xml:space="preserve"> its best to</w:t>
+      </w:r>
+      <w:r>
+        <w:rPr>
+          <w:rFonts w:cs="Times New Roman" w:hint="eastAsia"/>
+        </w:rPr>
+        <w:t xml:space="preserve"> cooperate with the </w:t>
+      </w:r>
+      <w:r>
+        <w:rPr>
+          <w:rFonts w:cs="Times New Roman" w:hint="eastAsia"/>
+        </w:rPr>
+        <w:t xml:space="preserve">government and it </w:t>
+      </w:r>
       <w:proofErr w:type="gramStart"/>
       <w:r>
         <w:rPr>
           <w:rFonts w:cs="Times New Roman" w:hint="eastAsia"/>
         </w:rPr>
-        <w:t>treatment</w:t>
-      </w:r>
-      <w:r>
-        <w:rPr>
-          <w:rFonts w:cs="Times New Roman" w:hint="eastAsia"/>
-        </w:rPr>
-        <w:t xml:space="preserve"> ,</w:t>
+        <w:t xml:space="preserve">has </w:t>
+      </w:r>
+      <w:r>
+        <w:rPr>
+          <w:rFonts w:cs="Times New Roman" w:hint="eastAsia"/>
+        </w:rPr>
+        <w:t xml:space="preserve"> </w:t>
+      </w:r>
+      <w:r>
+        <w:rPr>
+          <w:rFonts w:cs="Times New Roman" w:hint="eastAsia"/>
+        </w:rPr>
+        <w:t>protect</w:t>
+      </w:r>
+      <w:r>
+        <w:rPr>
+          <w:rFonts w:cs="Times New Roman" w:hint="eastAsia"/>
+        </w:rPr>
+        <w:t>ed</w:t>
       </w:r>
       <w:proofErr w:type="gramEnd"/>
       <w:r>
         <w:rPr>
           <w:rFonts w:cs="Times New Roman" w:hint="eastAsia"/>
         </w:rPr>
-        <w:t xml:space="preserve"> a trustbuster, into whether </w:t>
-      </w:r>
-      <w:r>
-        <w:rPr>
-          <w:rFonts w:cs="Times New Roman" w:hint="eastAsia"/>
-        </w:rPr>
-        <w:t>that</w:t>
-      </w:r>
-      <w:r>
-        <w:rPr>
-          <w:rFonts w:cs="Times New Roman" w:hint="eastAsia"/>
-        </w:rPr>
-        <w:t xml:space="preserve"> broke the child </w:t>
-      </w:r>
-      <w:r>
-        <w:rPr>
-          <w:rFonts w:cs="Times New Roman"/>
-        </w:rPr>
-        <w:t>privacy</w:t>
-      </w:r>
-      <w:r>
-        <w:rPr>
-          <w:rFonts w:cs="Times New Roman" w:hint="eastAsia"/>
-        </w:rPr>
-        <w:t xml:space="preserve"> laws.</w:t>
-      </w:r>
+        <w:t xml:space="preserve"> America</w:t>
+      </w:r>
+      <w:r>
+        <w:rPr>
+          <w:rFonts w:cs="Times New Roman"/>
+        </w:rPr>
+        <w:t>’</w:t>
+      </w:r>
+      <w:r>
+        <w:rPr>
+          <w:rFonts w:cs="Times New Roman" w:hint="eastAsia"/>
+        </w:rPr>
+        <w:t>s data, in a way that no other company ha</w:t>
+      </w:r>
+      <w:r>
+        <w:rPr>
+          <w:rFonts w:cs="Times New Roman" w:hint="eastAsia"/>
+        </w:rPr>
+        <w:t>s</w:t>
+      </w:r>
+      <w:r>
+        <w:rPr>
+          <w:rFonts w:cs="Times New Roman" w:hint="eastAsia"/>
+        </w:rPr>
+        <w:t xml:space="preserve"> done.</w:t>
+      </w:r>
+      <w:r>
+        <w:rPr>
+          <w:rFonts w:cs="Times New Roman" w:hint="eastAsia"/>
+        </w:rPr>
+        <w:t xml:space="preserve"> In its lawsuit, </w:t>
+      </w:r>
+      <w:r>
+        <w:rPr>
+          <w:rFonts w:cs="Times New Roman" w:hint="eastAsia"/>
+        </w:rPr>
+        <w:t xml:space="preserve">TicTok claimed it gave the </w:t>
+      </w:r>
+      <w:del w:id="66" w:author="Xiaoxiang Shen" w:date="2024-07-10T23:21:00Z" w16du:dateUtc="2024-07-10T15:21:00Z">
+        <w:r>
+          <w:rPr>
+            <w:rFonts w:cs="Times New Roman" w:hint="eastAsia"/>
+          </w:rPr>
+          <w:delText xml:space="preserve">government </w:delText>
+        </w:r>
+      </w:del>
+      <w:ins w:id="67" w:author="Xiaoxiang Shen" w:date="2024-07-10T23:21:00Z" w16du:dateUtc="2024-07-10T15:21:00Z">
+        <w:r>
+          <w:rPr>
+            <w:rFonts w:cs="Times New Roman" w:hint="eastAsia"/>
+          </w:rPr>
+          <w:t>authorities</w:t>
+        </w:r>
+        <w:r>
+          <w:rPr>
+            <w:rFonts w:cs="Times New Roman" w:hint="eastAsia"/>
+          </w:rPr>
+          <w:t xml:space="preserve"> </w:t>
+        </w:r>
+      </w:ins>
+      <w:r>
+        <w:rPr>
+          <w:rFonts w:cs="Times New Roman" w:hint="eastAsia"/>
+        </w:rPr>
+        <w:t xml:space="preserve">an extraordinary option to suspend the app, if it is found to violate </w:t>
+      </w:r>
+      <w:del w:id="68" w:author="Xiaoxiang Shen" w:date="2024-07-10T23:21:00Z" w16du:dateUtc="2024-07-10T15:21:00Z">
+        <w:r>
+          <w:rPr>
+            <w:rFonts w:cs="Times New Roman" w:hint="eastAsia"/>
+          </w:rPr>
+          <w:delText xml:space="preserve">the </w:delText>
+        </w:r>
+        <w:r>
+          <w:rPr>
+            <w:rFonts w:cs="Times New Roman" w:hint="eastAsia"/>
+          </w:rPr>
+          <w:delText>first amendment</w:delText>
+        </w:r>
+      </w:del>
+      <w:ins w:id="69" w:author="Xiaoxiang Shen" w:date="2024-07-10T23:21:00Z" w16du:dateUtc="2024-07-10T15:21:00Z">
+        <w:r>
+          <w:rPr>
+            <w:rFonts w:cs="Times New Roman" w:hint="eastAsia"/>
+          </w:rPr>
+          <w:t>provisions</w:t>
+        </w:r>
+      </w:ins>
       <w:r>
         <w:rPr>
           <w:rFonts w:cs="Times New Roman" w:hint="eastAsia"/>
@@ -1342,50 +2272,16 @@
         <w:rPr>
           <w:rFonts w:cs="Times New Roman" w:hint="eastAsia"/>
         </w:rPr>
-        <w:t>The p</w:t>
-      </w:r>
-      <w:r>
-        <w:rPr>
-          <w:rFonts w:cs="Times New Roman" w:hint="eastAsia"/>
-        </w:rPr>
-        <w:t xml:space="preserve">ower of </w:t>
-      </w:r>
-      <w:r>
-        <w:rPr>
-          <w:rFonts w:cs="Times New Roman" w:hint="eastAsia"/>
-        </w:rPr>
-        <w:t>foreign adversary has</w:t>
-      </w:r>
-      <w:r>
-        <w:rPr>
-          <w:rFonts w:cs="Times New Roman" w:hint="eastAsia"/>
-        </w:rPr>
-        <w:t xml:space="preserve"> with that app was underscored by the </w:t>
-      </w:r>
-      <w:r>
-        <w:rPr>
-          <w:rFonts w:cs="Times New Roman" w:hint="eastAsia"/>
-        </w:rPr>
-        <w:t xml:space="preserve">influence </w:t>
-      </w:r>
-      <w:r>
-        <w:rPr>
-          <w:rFonts w:cs="Times New Roman" w:hint="eastAsia"/>
-        </w:rPr>
-        <w:t>campaign</w:t>
-      </w:r>
-      <w:r>
-        <w:rPr>
-          <w:rFonts w:cs="Times New Roman" w:hint="eastAsia"/>
-        </w:rPr>
-        <w:t>.</w:t>
-      </w:r>
-      <w:r>
-        <w:rPr>
-          <w:rFonts w:cs="Times New Roman" w:hint="eastAsia"/>
-        </w:rPr>
-        <w:t xml:space="preserve"> TicTok denied these allegations and claimed these calls were from voting age people.</w:t>
-      </w:r>
+        <w:t>of</w:t>
+      </w:r>
+      <w:ins w:id="70" w:author="Xiaoxiang Shen" w:date="2024-07-10T23:21:00Z" w16du:dateUtc="2024-07-10T15:21:00Z">
+        <w:r>
+          <w:rPr>
+            <w:rFonts w:cs="Times New Roman" w:hint="eastAsia"/>
+          </w:rPr>
+          <w:t xml:space="preserve"> a</w:t>
+        </w:r>
+      </w:ins>
       <w:r>
         <w:rPr>
           <w:rFonts w:cs="Times New Roman" w:hint="eastAsia"/>
@@ -1394,34 +2290,51 @@
       </w:r>
       <w:r>
         <w:rPr>
-          <w:rFonts w:cs="Times New Roman"/>
-        </w:rPr>
-        <w:t>T</w:t>
-      </w:r>
-      <w:r>
-        <w:rPr>
-          <w:rFonts w:cs="Times New Roman" w:hint="eastAsia"/>
-        </w:rPr>
-        <w:t>he firm insists that it already did its best to</w:t>
-      </w:r>
-      <w:r>
-        <w:rPr>
-          <w:rFonts w:cs="Times New Roman" w:hint="eastAsia"/>
-        </w:rPr>
-        <w:t xml:space="preserve"> cooperate with the </w:t>
-      </w:r>
-      <w:r>
-        <w:rPr>
-          <w:rFonts w:cs="Times New Roman" w:hint="eastAsia"/>
-        </w:rPr>
-        <w:t xml:space="preserve">government and it </w:t>
-      </w:r>
-      <w:proofErr w:type="gramStart"/>
-      <w:r>
-        <w:rPr>
-          <w:rFonts w:cs="Times New Roman" w:hint="eastAsia"/>
-        </w:rPr>
-        <w:t xml:space="preserve">has </w:t>
+          <w:rFonts w:cs="Times New Roman" w:hint="eastAsia"/>
+        </w:rPr>
+        <w:t xml:space="preserve">draft </w:t>
+      </w:r>
+      <w:r>
+        <w:rPr>
+          <w:rFonts w:cs="Times New Roman"/>
+        </w:rPr>
+        <w:t>national</w:t>
+      </w:r>
+      <w:r>
+        <w:rPr>
+          <w:rFonts w:cs="Times New Roman" w:hint="eastAsia"/>
+        </w:rPr>
+        <w:t xml:space="preserve"> security agreement</w:t>
+      </w:r>
+      <w:r>
+        <w:rPr>
+          <w:rFonts w:cs="Times New Roman" w:hint="eastAsia"/>
+        </w:rPr>
+        <w:t xml:space="preserve">, </w:t>
+      </w:r>
+      <w:r>
+        <w:rPr>
+          <w:rFonts w:cs="Times New Roman"/>
+        </w:rPr>
+        <w:t>negotiated</w:t>
+      </w:r>
+      <w:r>
+        <w:rPr>
+          <w:rFonts w:cs="Times New Roman" w:hint="eastAsia"/>
+        </w:rPr>
+        <w:t xml:space="preserve"> through </w:t>
+      </w:r>
+      <w:r>
+        <w:rPr>
+          <w:rFonts w:cs="Times New Roman" w:hint="eastAsia"/>
+        </w:rPr>
+        <w:t xml:space="preserve">the </w:t>
+      </w:r>
+      <w:r>
+        <w:rPr>
+          <w:rFonts w:cs="Times New Roman"/>
+        </w:rPr>
+        <w:t>committee</w:t>
       </w:r>
       <w:r>
         <w:rPr>
@@ -1429,24 +2342,93 @@
         </w:rPr>
         <w:t xml:space="preserve"> </w:t>
       </w:r>
-      <w:r>
-        <w:rPr>
-          <w:rFonts w:cs="Times New Roman" w:hint="eastAsia"/>
-        </w:rPr>
-        <w:t>protect</w:t>
-      </w:r>
-      <w:r>
-        <w:rPr>
-          <w:rFonts w:cs="Times New Roman" w:hint="eastAsia"/>
-        </w:rPr>
-        <w:t>ed</w:t>
-      </w:r>
-      <w:proofErr w:type="gramEnd"/>
-      <w:r>
-        <w:rPr>
-          <w:rFonts w:cs="Times New Roman" w:hint="eastAsia"/>
-        </w:rPr>
-        <w:t xml:space="preserve"> America</w:t>
+      <w:del w:id="71" w:author="Xiaoxiang Shen" w:date="2024-07-10T23:21:00Z" w16du:dateUtc="2024-07-10T15:21:00Z">
+        <w:r>
+          <w:rPr>
+            <w:rFonts w:cs="Times New Roman" w:hint="eastAsia"/>
+          </w:rPr>
+          <w:delText xml:space="preserve">of </w:delText>
+        </w:r>
+      </w:del>
+      <w:proofErr w:type="spellStart"/>
+      <w:ins w:id="72" w:author="Xiaoxiang Shen" w:date="2024-07-10T23:21:00Z" w16du:dateUtc="2024-07-10T15:21:00Z">
+        <w:r>
+          <w:rPr>
+            <w:rFonts w:cs="Times New Roman" w:hint="eastAsia"/>
+          </w:rPr>
+          <w:t>on</w:t>
+        </w:r>
+      </w:ins>
+      <w:r>
+        <w:rPr>
+          <w:rFonts w:cs="Times New Roman" w:hint="eastAsia"/>
+        </w:rPr>
+        <w:t>foreign</w:t>
+      </w:r>
+      <w:proofErr w:type="spellEnd"/>
+      <w:r>
+        <w:rPr>
+          <w:rFonts w:cs="Times New Roman" w:hint="eastAsia"/>
+        </w:rPr>
+        <w:t xml:space="preserve"> investment in United States</w:t>
+      </w:r>
+      <w:r>
+        <w:rPr>
+          <w:rFonts w:cs="Times New Roman" w:hint="eastAsia"/>
+        </w:rPr>
+        <w:t>, a watch dog.</w:t>
+      </w:r>
+      <w:r>
+        <w:rPr>
+          <w:rFonts w:cs="Times New Roman" w:hint="eastAsia"/>
+        </w:rPr>
+        <w:t xml:space="preserve"> </w:t>
+      </w:r>
+      <w:r>
+        <w:rPr>
+          <w:rFonts w:cs="Times New Roman" w:hint="eastAsia"/>
+        </w:rPr>
+        <w:t>The company</w:t>
+      </w:r>
+      <w:r>
+        <w:rPr>
+          <w:rFonts w:cs="Times New Roman" w:hint="eastAsia"/>
+        </w:rPr>
+        <w:t xml:space="preserve"> </w:t>
+      </w:r>
+      <w:del w:id="73" w:author="Xiaoxiang Shen" w:date="2024-07-10T23:22:00Z" w16du:dateUtc="2024-07-10T15:22:00Z">
+        <w:r>
+          <w:rPr>
+            <w:rFonts w:cs="Times New Roman" w:hint="eastAsia"/>
+          </w:rPr>
+          <w:delText>claims</w:delText>
+        </w:r>
+        <w:r>
+          <w:rPr>
+            <w:rFonts w:cs="Times New Roman" w:hint="eastAsia"/>
+          </w:rPr>
+          <w:delText xml:space="preserve"> </w:delText>
+        </w:r>
+      </w:del>
+      <w:ins w:id="74" w:author="Xiaoxiang Shen" w:date="2024-07-10T23:22:00Z" w16du:dateUtc="2024-07-10T15:22:00Z">
+        <w:r>
+          <w:rPr>
+            <w:rFonts w:cs="Times New Roman" w:hint="eastAsia"/>
+          </w:rPr>
+          <w:t>says</w:t>
+        </w:r>
+        <w:r>
+          <w:rPr>
+            <w:rFonts w:cs="Times New Roman" w:hint="eastAsia"/>
+          </w:rPr>
+          <w:t xml:space="preserve"> </w:t>
+        </w:r>
+      </w:ins>
+      <w:r>
+        <w:rPr>
+          <w:rFonts w:cs="Times New Roman" w:hint="eastAsia"/>
+        </w:rPr>
+        <w:t>Biden</w:t>
       </w:r>
       <w:r>
         <w:rPr>
@@ -1458,103 +2440,13 @@
         <w:rPr>
           <w:rFonts w:cs="Times New Roman" w:hint="eastAsia"/>
         </w:rPr>
-        <w:t>s data, in a way that no other company ha</w:t>
-      </w:r>
-      <w:r>
-        <w:rPr>
-          <w:rFonts w:cs="Times New Roman" w:hint="eastAsia"/>
-        </w:rPr>
-        <w:t>s</w:t>
-      </w:r>
-      <w:r>
-        <w:rPr>
-          <w:rFonts w:cs="Times New Roman" w:hint="eastAsia"/>
-        </w:rPr>
-        <w:t xml:space="preserve"> done.</w:t>
-      </w:r>
-      <w:r>
-        <w:rPr>
-          <w:rFonts w:cs="Times New Roman" w:hint="eastAsia"/>
-        </w:rPr>
-        <w:t xml:space="preserve"> In its lawsuit, </w:t>
-      </w:r>
-      <w:r>
-        <w:rPr>
-          <w:rFonts w:cs="Times New Roman" w:hint="eastAsia"/>
-        </w:rPr>
-        <w:t xml:space="preserve">TicTok claimed it gave the government an extraordinary option to suspend the app, if it is found to violate the </w:t>
-      </w:r>
-      <w:r>
-        <w:rPr>
-          <w:rFonts w:cs="Times New Roman" w:hint="eastAsia"/>
-        </w:rPr>
-        <w:t xml:space="preserve">first amendment </w:t>
-      </w:r>
-      <w:r>
-        <w:rPr>
-          <w:rFonts w:cs="Times New Roman" w:hint="eastAsia"/>
-        </w:rPr>
-        <w:t xml:space="preserve">of </w:t>
-      </w:r>
-      <w:r>
-        <w:rPr>
-          <w:rFonts w:cs="Times New Roman" w:hint="eastAsia"/>
-        </w:rPr>
-        <w:t xml:space="preserve">draft </w:t>
-      </w:r>
-      <w:r>
-        <w:rPr>
-          <w:rFonts w:cs="Times New Roman"/>
-        </w:rPr>
-        <w:t>national</w:t>
-      </w:r>
-      <w:r>
-        <w:rPr>
-          <w:rFonts w:cs="Times New Roman" w:hint="eastAsia"/>
-        </w:rPr>
-        <w:t xml:space="preserve"> security agreement</w:t>
-      </w:r>
-      <w:r>
-        <w:rPr>
-          <w:rFonts w:cs="Times New Roman" w:hint="eastAsia"/>
-        </w:rPr>
-        <w:t xml:space="preserve">, </w:t>
-      </w:r>
-      <w:r>
-        <w:rPr>
-          <w:rFonts w:cs="Times New Roman"/>
-        </w:rPr>
-        <w:t>negotiated</w:t>
-      </w:r>
-      <w:r>
-        <w:rPr>
-          <w:rFonts w:cs="Times New Roman" w:hint="eastAsia"/>
-        </w:rPr>
-        <w:t xml:space="preserve"> through </w:t>
-      </w:r>
-      <w:r>
-        <w:rPr>
-          <w:rFonts w:cs="Times New Roman" w:hint="eastAsia"/>
-        </w:rPr>
-        <w:t xml:space="preserve">the </w:t>
-      </w:r>
-      <w:r>
-        <w:rPr>
-          <w:rFonts w:cs="Times New Roman"/>
-        </w:rPr>
-        <w:t>committee</w:t>
-      </w:r>
-      <w:r>
-        <w:rPr>
-          <w:rFonts w:cs="Times New Roman" w:hint="eastAsia"/>
-        </w:rPr>
-        <w:t xml:space="preserve"> of foreign investment in United States</w:t>
-      </w:r>
-      <w:r>
-        <w:rPr>
-          <w:rFonts w:cs="Times New Roman" w:hint="eastAsia"/>
-        </w:rPr>
-        <w:t>, a watch dog.</w:t>
+        <w:t xml:space="preserve">s </w:t>
+      </w:r>
+      <w:r>
+        <w:rPr>
+          <w:rFonts w:cs="Times New Roman"/>
+        </w:rPr>
+        <w:t>administration</w:t>
       </w:r>
       <w:r>
         <w:rPr>
@@ -1566,13 +2458,45 @@
         <w:rPr>
           <w:rFonts w:cs="Times New Roman" w:hint="eastAsia"/>
         </w:rPr>
-        <w:t>The company</w:t>
-      </w:r>
-      <w:r>
-        <w:rPr>
-          <w:rFonts w:cs="Times New Roman" w:hint="eastAsia"/>
-        </w:rPr>
-        <w:t xml:space="preserve"> claims</w:t>
+        <w:t xml:space="preserve">has ignored </w:t>
+      </w:r>
+      <w:r>
+        <w:rPr>
+          <w:rFonts w:cs="Times New Roman" w:hint="eastAsia"/>
+        </w:rPr>
+        <w:t>its</w:t>
+      </w:r>
+      <w:r>
+        <w:rPr>
+          <w:rFonts w:cs="Times New Roman" w:hint="eastAsia"/>
+        </w:rPr>
+        <w:t xml:space="preserve"> efforts, and </w:t>
+      </w:r>
+      <w:ins w:id="75" w:author="Xiaoxiang Shen" w:date="2024-07-10T23:23:00Z" w16du:dateUtc="2024-07-10T15:23:00Z">
+        <w:r>
+          <w:rPr>
+            <w:rFonts w:cs="Times New Roman" w:hint="eastAsia"/>
+          </w:rPr>
+          <w:t xml:space="preserve">the </w:t>
+        </w:r>
+      </w:ins>
+      <w:r>
+        <w:rPr>
+          <w:rFonts w:cs="Times New Roman" w:hint="eastAsia"/>
+        </w:rPr>
+        <w:t xml:space="preserve">2 billion </w:t>
+      </w:r>
+      <w:r>
+        <w:rPr>
+          <w:rFonts w:cs="Times New Roman" w:hint="eastAsia"/>
+        </w:rPr>
+        <w:t xml:space="preserve">plus </w:t>
+      </w:r>
+      <w:r>
+        <w:rPr>
+          <w:rFonts w:cs="Times New Roman" w:hint="eastAsia"/>
+        </w:rPr>
+        <w:t>dollar</w:t>
       </w:r>
       <w:r>
         <w:rPr>
@@ -1580,77 +2504,27 @@
         </w:rPr>
         <w:t xml:space="preserve"> </w:t>
       </w:r>
-      <w:r>
-        <w:rPr>
-          <w:rFonts w:cs="Times New Roman" w:hint="eastAsia"/>
-        </w:rPr>
-        <w:t>Biden</w:t>
-      </w:r>
-      <w:r>
-        <w:rPr>
-          <w:rFonts w:cs="Times New Roman"/>
-        </w:rPr>
-        <w:t>’</w:t>
-      </w:r>
-      <w:r>
-        <w:rPr>
-          <w:rFonts w:cs="Times New Roman" w:hint="eastAsia"/>
-        </w:rPr>
-        <w:t xml:space="preserve">s </w:t>
-      </w:r>
-      <w:r>
-        <w:rPr>
-          <w:rFonts w:cs="Times New Roman"/>
-        </w:rPr>
-        <w:t>administration</w:t>
-      </w:r>
-      <w:r>
-        <w:rPr>
-          <w:rFonts w:cs="Times New Roman" w:hint="eastAsia"/>
-        </w:rPr>
-        <w:t xml:space="preserve"> </w:t>
-      </w:r>
-      <w:r>
-        <w:rPr>
-          <w:rFonts w:cs="Times New Roman" w:hint="eastAsia"/>
-        </w:rPr>
-        <w:t xml:space="preserve">has ignored </w:t>
-      </w:r>
-      <w:r>
-        <w:rPr>
-          <w:rFonts w:cs="Times New Roman" w:hint="eastAsia"/>
-        </w:rPr>
-        <w:t>its</w:t>
-      </w:r>
-      <w:r>
-        <w:rPr>
-          <w:rFonts w:cs="Times New Roman" w:hint="eastAsia"/>
-        </w:rPr>
-        <w:t xml:space="preserve"> efforts, and </w:t>
-      </w:r>
-      <w:r>
-        <w:rPr>
-          <w:rFonts w:cs="Times New Roman" w:hint="eastAsia"/>
-        </w:rPr>
-        <w:t xml:space="preserve">2 billion </w:t>
-      </w:r>
-      <w:r>
-        <w:rPr>
-          <w:rFonts w:cs="Times New Roman" w:hint="eastAsia"/>
-        </w:rPr>
-        <w:t xml:space="preserve">plus </w:t>
-      </w:r>
-      <w:r>
-        <w:rPr>
-          <w:rFonts w:cs="Times New Roman" w:hint="eastAsia"/>
-        </w:rPr>
-        <w:t>dollar</w:t>
-      </w:r>
-      <w:r>
-        <w:rPr>
-          <w:rFonts w:cs="Times New Roman" w:hint="eastAsia"/>
-        </w:rPr>
-        <w:t xml:space="preserve"> were invested in project Texas, a collaboration with Oracle, a tech-giant</w:t>
+      <w:ins w:id="76" w:author="Xiaoxiang Shen" w:date="2024-07-10T23:22:00Z" w16du:dateUtc="2024-07-10T15:22:00Z">
+        <w:r>
+          <w:rPr>
+            <w:rFonts w:cs="Times New Roman" w:hint="eastAsia"/>
+          </w:rPr>
+          <w:t>it has</w:t>
+        </w:r>
+      </w:ins>
+      <w:del w:id="77" w:author="Xiaoxiang Shen" w:date="2024-07-10T23:22:00Z" w16du:dateUtc="2024-07-10T15:22:00Z">
+        <w:r>
+          <w:rPr>
+            <w:rFonts w:cs="Times New Roman" w:hint="eastAsia"/>
+          </w:rPr>
+          <w:delText>were</w:delText>
+        </w:r>
+      </w:del>
+      <w:r>
+        <w:rPr>
+          <w:rFonts w:cs="Times New Roman" w:hint="eastAsia"/>
+        </w:rPr>
+        <w:t xml:space="preserve"> invested in project Texas, a collaboration with Oracle, a tech-giant</w:t>
       </w:r>
       <w:r>
         <w:rPr>
@@ -1658,17 +2532,39 @@
         </w:rPr>
         <w:t>, to wall off America</w:t>
       </w:r>
-      <w:r>
-        <w:rPr>
-          <w:rFonts w:cs="Times New Roman"/>
-        </w:rPr>
-        <w:t>’</w:t>
-      </w:r>
-      <w:r>
-        <w:rPr>
-          <w:rFonts w:cs="Times New Roman" w:hint="eastAsia"/>
-        </w:rPr>
-        <w:t xml:space="preserve">s data from </w:t>
+      <w:ins w:id="78" w:author="Xiaoxiang Shen" w:date="2024-07-10T23:23:00Z" w16du:dateUtc="2024-07-10T15:23:00Z">
+        <w:r>
+          <w:rPr>
+            <w:rFonts w:cs="Times New Roman" w:hint="eastAsia"/>
+          </w:rPr>
+          <w:t>ns</w:t>
+        </w:r>
+        <w:r>
+          <w:rPr>
+            <w:rFonts w:cs="Times New Roman"/>
+          </w:rPr>
+          <w:t>’</w:t>
+        </w:r>
+      </w:ins>
+      <w:del w:id="79" w:author="Xiaoxiang Shen" w:date="2024-07-10T23:23:00Z" w16du:dateUtc="2024-07-10T15:23:00Z">
+        <w:r>
+          <w:rPr>
+            <w:rFonts w:cs="Times New Roman"/>
+          </w:rPr>
+          <w:delText>’</w:delText>
+        </w:r>
+        <w:r>
+          <w:rPr>
+            <w:rFonts w:cs="Times New Roman" w:hint="eastAsia"/>
+          </w:rPr>
+          <w:delText xml:space="preserve">s </w:delText>
+        </w:r>
+      </w:del>
+      <w:r>
+        <w:rPr>
+          <w:rFonts w:cs="Times New Roman" w:hint="eastAsia"/>
+        </w:rPr>
+        <w:t xml:space="preserve">data from </w:t>
       </w:r>
       <w:proofErr w:type="spellStart"/>
       <w:r>
@@ -1694,8 +2590,8 @@
     <w:p>
       <w:pPr>
         <w:rPr>
-          <w:ins w:id="3" w:author="Xiaoxiang Shen" w:date="2024-07-09T06:37:00Z" w16du:dateUtc="2024-07-08T22:37:00Z"/>
-          <w:rFonts w:cs="Times New Roman" w:hint="eastAsia"/>
+          <w:ins w:id="80" w:author="Xiaoxiang Shen" w:date="2024-07-09T06:37:00Z" w16du:dateUtc="2024-07-08T22:37:00Z"/>
+          <w:rFonts w:cs="Times New Roman"/>
         </w:rPr>
       </w:pPr>
       <w:r>
@@ -1764,6 +2660,7 @@
         <w:rPr>
           <w:rFonts w:cs="Times New Roman" w:hint="eastAsia"/>
         </w:rPr>
+        <w:lastRenderedPageBreak/>
         <w:t>Mr</w:t>
       </w:r>
       <w:proofErr w:type="spellEnd"/>
@@ -1771,7 +2668,35 @@
         <w:rPr>
           <w:rFonts w:cs="Times New Roman" w:hint="eastAsia"/>
         </w:rPr>
-        <w:t xml:space="preserve">___ is unimpressed, the government work for many years with Tictok to try to mitigate national security risks, he says, you </w:t>
+        <w:t>___ is unimpressed, the government work</w:t>
+      </w:r>
+      <w:ins w:id="81" w:author="Xiaoxiang Shen" w:date="2024-07-10T23:23:00Z" w16du:dateUtc="2024-07-10T15:23:00Z">
+        <w:r>
+          <w:rPr>
+            <w:rFonts w:cs="Times New Roman" w:hint="eastAsia"/>
+          </w:rPr>
+          <w:t>ed</w:t>
+        </w:r>
+      </w:ins>
+      <w:r>
+        <w:rPr>
+          <w:rFonts w:cs="Times New Roman" w:hint="eastAsia"/>
+        </w:rPr>
+        <w:t xml:space="preserve"> for </w:t>
+      </w:r>
+      <w:del w:id="82" w:author="Xiaoxiang Shen" w:date="2024-07-10T23:23:00Z" w16du:dateUtc="2024-07-10T15:23:00Z">
+        <w:r>
+          <w:rPr>
+            <w:rFonts w:cs="Times New Roman" w:hint="eastAsia"/>
+          </w:rPr>
+          <w:delText xml:space="preserve">many </w:delText>
+        </w:r>
+      </w:del>
+      <w:r>
+        <w:rPr>
+          <w:rFonts w:cs="Times New Roman" w:hint="eastAsia"/>
+        </w:rPr>
+        <w:t xml:space="preserve">years with Tictok to try to mitigate national security risks, he says, you </w:t>
       </w:r>
       <w:r>
         <w:rPr>
@@ -1818,7 +2743,7 @@
         <w:t xml:space="preserve"> </w:t>
       </w:r>
       <w:proofErr w:type="spellStart"/>
-      <w:ins w:id="4" w:author="Xiaoxiang Shen" w:date="2024-07-07T18:10:00Z" w16du:dateUtc="2024-07-07T10:10:00Z">
+      <w:ins w:id="83" w:author="Xiaoxiang Shen" w:date="2024-07-07T18:10:00Z" w16du:dateUtc="2024-07-07T10:10:00Z">
         <w:r>
           <w:rPr>
             <w:rFonts w:cs="Times New Roman" w:hint="eastAsia"/>
@@ -1863,7 +2788,7 @@
         </w:rPr>
         <w:t xml:space="preserve"> </w:t>
       </w:r>
-      <w:ins w:id="5" w:author="Xiaoxiang Shen" w:date="2024-07-07T18:13:00Z" w16du:dateUtc="2024-07-07T10:13:00Z">
+      <w:ins w:id="84" w:author="Xiaoxiang Shen" w:date="2024-07-07T18:13:00Z" w16du:dateUtc="2024-07-07T10:13:00Z">
         <w:r>
           <w:rPr>
             <w:rFonts w:cs="Times New Roman" w:hint="eastAsia"/>
@@ -1883,7 +2808,7 @@
         </w:rPr>
         <w:t xml:space="preserve"> </w:t>
       </w:r>
-      <w:del w:id="6" w:author="Xiaoxiang Shen" w:date="2024-07-07T18:10:00Z" w16du:dateUtc="2024-07-07T10:10:00Z">
+      <w:del w:id="85" w:author="Xiaoxiang Shen" w:date="2024-07-07T18:10:00Z" w16du:dateUtc="2024-07-07T10:10:00Z">
         <w:r>
           <w:rPr>
             <w:rFonts w:cs="Times New Roman" w:hint="eastAsia"/>
@@ -1891,7 +2816,7 @@
           <w:delText>the way</w:delText>
         </w:r>
       </w:del>
-      <w:ins w:id="7" w:author="Xiaoxiang Shen" w:date="2024-07-07T18:10:00Z" w16du:dateUtc="2024-07-07T10:10:00Z">
+      <w:ins w:id="86" w:author="Xiaoxiang Shen" w:date="2024-07-07T18:10:00Z" w16du:dateUtc="2024-07-07T10:10:00Z">
         <w:r>
           <w:rPr>
             <w:rFonts w:cs="Times New Roman" w:hint="eastAsia"/>
@@ -1905,7 +2830,7 @@
         </w:rPr>
         <w:t xml:space="preserve"> </w:t>
       </w:r>
-      <w:ins w:id="8" w:author="Xiaoxiang Shen" w:date="2024-07-07T18:10:00Z" w16du:dateUtc="2024-07-07T10:10:00Z">
+      <w:ins w:id="87" w:author="Xiaoxiang Shen" w:date="2024-07-07T18:10:00Z" w16du:dateUtc="2024-07-07T10:10:00Z">
         <w:r>
           <w:rPr>
             <w:rFonts w:cs="Times New Roman" w:hint="eastAsia"/>
@@ -1913,7 +2838,7 @@
           <w:t>on</w:t>
         </w:r>
       </w:ins>
-      <w:del w:id="9" w:author="Xiaoxiang Shen" w:date="2024-07-07T18:10:00Z" w16du:dateUtc="2024-07-07T10:10:00Z">
+      <w:del w:id="88" w:author="Xiaoxiang Shen" w:date="2024-07-07T18:10:00Z" w16du:dateUtc="2024-07-07T10:10:00Z">
         <w:r>
           <w:rPr>
             <w:rFonts w:cs="Times New Roman" w:hint="eastAsia"/>
@@ -1927,7 +2852,7 @@
         </w:rPr>
         <w:t xml:space="preserve"> TicTok through</w:t>
       </w:r>
-      <w:del w:id="10" w:author="Xiaoxiang Shen" w:date="2024-07-07T18:10:00Z" w16du:dateUtc="2024-07-07T10:10:00Z">
+      <w:del w:id="89" w:author="Xiaoxiang Shen" w:date="2024-07-07T18:10:00Z" w16du:dateUtc="2024-07-07T10:10:00Z">
         <w:r>
           <w:rPr>
             <w:rFonts w:cs="Times New Roman" w:hint="eastAsia"/>
@@ -1961,7 +2886,7 @@
         </w:rPr>
         <w:t xml:space="preserve"> Trump </w:t>
       </w:r>
-      <w:del w:id="11" w:author="Xiaoxiang Shen" w:date="2024-07-07T18:13:00Z" w16du:dateUtc="2024-07-07T10:13:00Z">
+      <w:del w:id="90" w:author="Xiaoxiang Shen" w:date="2024-07-07T18:13:00Z" w16du:dateUtc="2024-07-07T10:13:00Z">
         <w:r>
           <w:rPr>
             <w:rFonts w:cs="Times New Roman" w:hint="eastAsia"/>
@@ -1976,21 +2901,13 @@
           <w:delText xml:space="preserve"> </w:delText>
         </w:r>
       </w:del>
-      <w:ins w:id="12" w:author="Xiaoxiang Shen" w:date="2024-07-07T18:13:00Z" w16du:dateUtc="2024-07-07T10:13:00Z">
+      <w:ins w:id="91" w:author="Xiaoxiang Shen" w:date="2024-07-07T18:13:00Z" w16du:dateUtc="2024-07-07T10:13:00Z">
         <w:r>
           <w:rPr>
             <w:rFonts w:cs="Times New Roman" w:hint="eastAsia"/>
             <w:u w:val="single"/>
           </w:rPr>
-          <w:t xml:space="preserve">who </w:t>
-        </w:r>
-        <w:r>
-          <w:rPr>
-            <w:rFonts w:cs="Times New Roman" w:hint="eastAsia"/>
-            <w:u w:val="single"/>
-          </w:rPr>
-          <w:lastRenderedPageBreak/>
-          <w:t>tried</w:t>
+          <w:t>who tried</w:t>
         </w:r>
         <w:r>
           <w:rPr>
@@ -1999,7 +2916,7 @@
           <w:t xml:space="preserve"> </w:t>
         </w:r>
       </w:ins>
-      <w:del w:id="13" w:author="Xiaoxiang Shen" w:date="2024-07-07T18:13:00Z" w16du:dateUtc="2024-07-07T10:13:00Z">
+      <w:del w:id="92" w:author="Xiaoxiang Shen" w:date="2024-07-07T18:13:00Z" w16du:dateUtc="2024-07-07T10:13:00Z">
         <w:r>
           <w:rPr>
             <w:rFonts w:cs="Times New Roman" w:hint="eastAsia"/>
@@ -2031,7 +2948,7 @@
         </w:rPr>
         <w:t xml:space="preserve">, but </w:t>
       </w:r>
-      <w:del w:id="14" w:author="Xiaoxiang Shen" w:date="2024-07-07T18:14:00Z" w16du:dateUtc="2024-07-07T10:14:00Z">
+      <w:del w:id="93" w:author="Xiaoxiang Shen" w:date="2024-07-07T18:14:00Z" w16du:dateUtc="2024-07-07T10:14:00Z">
         <w:r>
           <w:rPr>
             <w:rFonts w:cs="Times New Roman" w:hint="eastAsia"/>
@@ -2039,7 +2956,7 @@
           <w:delText xml:space="preserve">seems has </w:delText>
         </w:r>
       </w:del>
-      <w:ins w:id="15" w:author="Xiaoxiang Shen" w:date="2024-07-07T18:14:00Z" w16du:dateUtc="2024-07-07T10:14:00Z">
+      <w:ins w:id="94" w:author="Xiaoxiang Shen" w:date="2024-07-07T18:14:00Z" w16du:dateUtc="2024-07-07T10:14:00Z">
         <w:r>
           <w:rPr>
             <w:rFonts w:cs="Times New Roman" w:hint="eastAsia"/>
@@ -2065,7 +2982,7 @@
         </w:rPr>
         <w:t xml:space="preserve"> </w:t>
       </w:r>
-      <w:del w:id="16" w:author="Xiaoxiang Shen" w:date="2024-07-07T18:15:00Z" w16du:dateUtc="2024-07-07T10:15:00Z">
+      <w:del w:id="95" w:author="Xiaoxiang Shen" w:date="2024-07-07T18:15:00Z" w16du:dateUtc="2024-07-07T10:15:00Z">
         <w:r>
           <w:rPr>
             <w:rFonts w:cs="Times New Roman" w:hint="eastAsia"/>
@@ -2073,7 +2990,7 @@
           <w:delText xml:space="preserve">___ </w:delText>
         </w:r>
       </w:del>
-      <w:ins w:id="17" w:author="Xiaoxiang Shen" w:date="2024-07-07T18:15:00Z" w16du:dateUtc="2024-07-07T10:15:00Z">
+      <w:ins w:id="96" w:author="Xiaoxiang Shen" w:date="2024-07-07T18:15:00Z" w16du:dateUtc="2024-07-07T10:15:00Z">
         <w:r>
           <w:rPr>
             <w:rFonts w:cs="Times New Roman" w:hint="eastAsia"/>
@@ -2081,7 +2998,7 @@
           <w:t>launch on</w:t>
         </w:r>
       </w:ins>
-      <w:del w:id="18" w:author="Xiaoxiang Shen" w:date="2024-07-07T18:15:00Z" w16du:dateUtc="2024-07-07T10:15:00Z">
+      <w:del w:id="97" w:author="Xiaoxiang Shen" w:date="2024-07-07T18:15:00Z" w16du:dateUtc="2024-07-07T10:15:00Z">
         <w:r>
           <w:rPr>
             <w:rFonts w:cs="Times New Roman" w:hint="eastAsia"/>
@@ -2095,7 +3012,7 @@
         </w:rPr>
         <w:t xml:space="preserve"> the app. According to Washi</w:t>
       </w:r>
-      <w:ins w:id="19" w:author="Xiaoxiang Shen" w:date="2024-07-07T18:15:00Z" w16du:dateUtc="2024-07-07T10:15:00Z">
+      <w:ins w:id="98" w:author="Xiaoxiang Shen" w:date="2024-07-07T18:15:00Z" w16du:dateUtc="2024-07-07T10:15:00Z">
         <w:r>
           <w:rPr>
             <w:rFonts w:cs="Times New Roman" w:hint="eastAsia"/>
@@ -2103,7 +3020,7 @@
           <w:t>ng</w:t>
         </w:r>
       </w:ins>
-      <w:del w:id="20" w:author="Xiaoxiang Shen" w:date="2024-07-07T18:15:00Z" w16du:dateUtc="2024-07-07T10:15:00Z">
+      <w:del w:id="99" w:author="Xiaoxiang Shen" w:date="2024-07-07T18:15:00Z" w16du:dateUtc="2024-07-07T10:15:00Z">
         <w:r>
           <w:rPr>
             <w:rFonts w:cs="Times New Roman" w:hint="eastAsia"/>
@@ -2117,7 +3034,7 @@
         </w:rPr>
         <w:t xml:space="preserve">ton Post. The MAGA </w:t>
       </w:r>
-      <w:ins w:id="21" w:author="Xiaoxiang Shen" w:date="2024-07-07T18:16:00Z" w16du:dateUtc="2024-07-07T10:16:00Z">
+      <w:ins w:id="100" w:author="Xiaoxiang Shen" w:date="2024-07-07T18:16:00Z" w16du:dateUtc="2024-07-07T10:16:00Z">
         <w:r>
           <w:rPr>
             <w:rFonts w:cs="Times New Roman" w:hint="eastAsia"/>
@@ -2125,7 +3042,7 @@
           <w:t>PAC</w:t>
         </w:r>
       </w:ins>
-      <w:del w:id="22" w:author="Xiaoxiang Shen" w:date="2024-07-07T18:16:00Z" w16du:dateUtc="2024-07-07T10:16:00Z">
+      <w:del w:id="101" w:author="Xiaoxiang Shen" w:date="2024-07-07T18:16:00Z" w16du:dateUtc="2024-07-07T10:16:00Z">
         <w:r>
           <w:rPr>
             <w:rFonts w:cs="Times New Roman" w:hint="eastAsia"/>
@@ -2139,7 +3056,7 @@
         </w:rPr>
         <w:t xml:space="preserve"> has already entered the ring. It </w:t>
       </w:r>
-      <w:del w:id="23" w:author="Xiaoxiang Shen" w:date="2024-07-07T18:16:00Z" w16du:dateUtc="2024-07-07T10:16:00Z">
+      <w:del w:id="102" w:author="Xiaoxiang Shen" w:date="2024-07-07T18:16:00Z" w16du:dateUtc="2024-07-07T10:16:00Z">
         <w:r>
           <w:rPr>
             <w:rFonts w:cs="Times New Roman" w:hint="eastAsia"/>
@@ -2147,7 +3064,7 @@
           <w:delText xml:space="preserve">____ </w:delText>
         </w:r>
       </w:del>
-      <w:ins w:id="24" w:author="Xiaoxiang Shen" w:date="2024-07-07T18:16:00Z" w16du:dateUtc="2024-07-07T10:16:00Z">
+      <w:ins w:id="103" w:author="Xiaoxiang Shen" w:date="2024-07-07T18:16:00Z" w16du:dateUtc="2024-07-07T10:16:00Z">
         <w:r>
           <w:rPr>
             <w:rFonts w:cs="Times New Roman" w:hint="eastAsia"/>
@@ -2167,7 +3084,7 @@
         </w:rPr>
         <w:t xml:space="preserve">hilarious, if the stakes </w:t>
       </w:r>
-      <w:del w:id="25" w:author="Xiaoxiang Shen" w:date="2024-07-07T18:16:00Z" w16du:dateUtc="2024-07-07T10:16:00Z">
+      <w:del w:id="104" w:author="Xiaoxiang Shen" w:date="2024-07-07T18:16:00Z" w16du:dateUtc="2024-07-07T10:16:00Z">
         <w:r>
           <w:rPr>
             <w:rFonts w:cs="Times New Roman" w:hint="eastAsia"/>
@@ -2175,7 +3092,7 @@
           <w:delText xml:space="preserve">went </w:delText>
         </w:r>
       </w:del>
-      <w:ins w:id="26" w:author="Xiaoxiang Shen" w:date="2024-07-07T18:16:00Z" w16du:dateUtc="2024-07-07T10:16:00Z">
+      <w:ins w:id="105" w:author="Xiaoxiang Shen" w:date="2024-07-07T18:16:00Z" w16du:dateUtc="2024-07-07T10:16:00Z">
         <w:r>
           <w:rPr>
             <w:rFonts w:cs="Times New Roman" w:hint="eastAsia"/>
@@ -2222,10 +3139,6 @@
     </w:sectPr>
   </w:body>
 </w:document>
-</file>
-
-<file path=word/numbering.xml><?xml version="1.0" encoding="utf-8"?>
-<w:numbering xmlns:wpc="http://schemas.microsoft.com/office/word/2010/wordprocessingCanvas" xmlns:cx="http://schemas.microsoft.com/office/drawing/2014/chartex" xmlns:cx1="http://schemas.microsoft.com/office/drawing/2015/9/8/chartex" xmlns:cx2="http://schemas.microsoft.com/office/drawing/2015/10/21/chartex" xmlns:cx3="http://schemas.microsoft.com/office/drawing/2016/5/9/chartex" xmlns:cx4="http://schemas.microsoft.com/office/drawing/2016/5/10/chartex" xmlns:cx5="http://schemas.microsoft.com/office/drawing/2016/5/11/chartex" xmlns:cx6="http://schemas.microsoft.com/office/drawing/2016/5/12/chartex" xmlns:cx7="http://schemas.microsoft.com/office/drawing/2016/5/13/chartex" xmlns:cx8="http://schemas.microsoft.com/office/drawing/2016/5/14/chartex" xmlns:mc="http://schemas.openxmlformats.org/markup-compatibility/2006" xmlns:aink="http://schemas.microsoft.com/office/drawing/2016/ink" xmlns:am3d="http://schemas.microsoft.com/office/drawing/2017/model3d" xmlns:o="urn:schemas-microsoft-com:office:office" xmlns:oel="http://schemas.microsoft.com/office/2019/extlst" xmlns:r="http://schemas.openxmlformats.org/officeDocument/2006/relationships" xmlns:m="http://schemas.openxmlformats.org/officeDocument/2006/math" xmlns:v="urn:schemas-microsoft-com:vml" xmlns:wp14="http://schemas.microsoft.com/office/word/2010/wordprocessingDrawing" xmlns:wp="http://schemas.openxmlformats.org/drawingml/2006/wordprocessingDrawing" xmlns:w10="urn:schemas-microsoft-com:office:word" xmlns:w="http://schemas.openxmlformats.org/wordprocessingml/2006/main" xmlns:w14="http://schemas.microsoft.com/office/word/2010/wordml" xmlns:w15="http://schemas.microsoft.com/office/word/2012/wordml" xmlns:w16cex="http://schemas.microsoft.com/office/word/2018/wordml/cex" xmlns:w16cid="http://schemas.microsoft.com/office/word/2016/wordml/cid" xmlns:w16="http://schemas.microsoft.com/office/word/2018/wordml" xmlns:w16du="http://schemas.microsoft.com/office/word/2023/wordml/word16du" xmlns:w16sdtdh="http://schemas.microsoft.com/office/word/2020/wordml/sdtdatahash" xmlns:w16se="http://schemas.microsoft.com/office/word/2015/wordml/symex" xmlns:wpg="http://schemas.microsoft.com/office/word/2010/wordprocessingGroup" xmlns:wpi="http://schemas.microsoft.com/office/word/2010/wordprocessingInk" xmlns:wne="http://schemas.microsoft.com/office/word/2006/wordml" xmlns:wps="http://schemas.microsoft.com/office/word/2010/wordprocessingShape" mc:Ignorable="w14 w15 w16se w16cid w16 w16cex w16sdtdh w16du wp14"/>
 </file>
 
 <file path=word/people.xml><?xml version="1.0" encoding="utf-8"?>

</xml_diff>